<commit_message>
Basic code Setup for Read and Creation of Books
</commit_message>
<xml_diff>
--- a/THE LITERARY COMMONS.docx
+++ b/THE LITERARY COMMONS.docx
@@ -21,6 +21,38 @@
         <w:t>THE LITERARY COMMONS</w:t>
       </w:r>
     </w:p>
+    <w:p>
+      <w:pPr>
+        <w:jc w:val="center"/>
+      </w:pPr>
+      <w:r>
+        <w:t xml:space="preserve">Figma: </w:t>
+      </w:r>
+      <w:hyperlink r:id="rId5" w:history="1">
+        <w:r>
+          <w:rPr>
+            <w:rStyle w:val="Hyperlink"/>
+          </w:rPr>
+          <w:t>Link</w:t>
+        </w:r>
+      </w:hyperlink>
+    </w:p>
+    <w:p>
+      <w:pPr>
+        <w:jc w:val="center"/>
+      </w:pPr>
+      <w:r>
+        <w:t xml:space="preserve">GitHub: </w:t>
+      </w:r>
+      <w:hyperlink r:id="rId6" w:history="1">
+        <w:r>
+          <w:rPr>
+            <w:rStyle w:val="Hyperlink"/>
+          </w:rPr>
+          <w:t>Link</w:t>
+        </w:r>
+      </w:hyperlink>
+    </w:p>
     <w:p/>
     <w:p>
       <w:pPr>
@@ -377,6 +409,7 @@
         </w:numPr>
       </w:pPr>
       <w:r>
+        <w:lastRenderedPageBreak/>
         <w:t xml:space="preserve">Users should be able to mark a book as </w:t>
       </w:r>
       <w:r>
@@ -416,7 +449,6 @@
         </w:numPr>
       </w:pPr>
       <w:r>
-        <w:lastRenderedPageBreak/>
         <w:t>The system should clearly indicate whether a book is available or checked out.</w:t>
       </w:r>
     </w:p>
@@ -890,6 +922,7 @@
         <w:spacing w:after="0"/>
       </w:pPr>
       <w:r>
+        <w:lastRenderedPageBreak/>
         <w:t>rating</w:t>
       </w:r>
     </w:p>
@@ -903,7 +936,6 @@
         <w:spacing w:after="0"/>
       </w:pPr>
       <w:r>
-        <w:lastRenderedPageBreak/>
         <w:t>star rating system</w:t>
       </w:r>
     </w:p>
@@ -1127,10 +1159,7 @@
         <w:spacing w:after="0"/>
       </w:pPr>
       <w:r>
-        <w:t>deplo</w:t>
-      </w:r>
-      <w:r>
-        <w:t>y</w:t>
+        <w:t>deploy</w:t>
       </w:r>
     </w:p>
     <w:p>
@@ -1305,6 +1334,7 @@
       </w:pPr>
       <w:proofErr w:type="spellStart"/>
       <w:r>
+        <w:lastRenderedPageBreak/>
         <w:t>borrowedBy</w:t>
       </w:r>
       <w:proofErr w:type="spellEnd"/>
@@ -1837,6 +1867,7 @@
           <w:b/>
           <w:bCs/>
         </w:rPr>
+        <w:lastRenderedPageBreak/>
         <w:t>Review &amp; Rating Module</w:t>
       </w:r>
     </w:p>
@@ -2682,23 +2713,42 @@
           <w:b/>
           <w:bCs/>
         </w:rPr>
-        <w:t>C</w:t>
-      </w:r>
+        <w:t>Community members</w:t>
+      </w:r>
+      <w:r>
+        <w:t xml:space="preserve"> who want to share books with others. These are individuals who believe in open access to literature and want to contribute by donating books they no longer need. They are likely to be active participants in local reading initiatives and appreciate the idea of communal book-sharing.</w:t>
+      </w:r>
+    </w:p>
+    <w:p>
+      <w:pPr>
+        <w:spacing w:after="0"/>
+        <w:ind w:left="360"/>
+      </w:pPr>
+    </w:p>
+    <w:p>
+      <w:pPr>
+        <w:pStyle w:val="ListParagraph"/>
+        <w:numPr>
+          <w:ilvl w:val="0"/>
+          <w:numId w:val="3"/>
+        </w:numPr>
+        <w:spacing w:after="0"/>
+      </w:pPr>
       <w:r>
         <w:rPr>
           <w:b/>
           <w:bCs/>
         </w:rPr>
-        <w:t>ommunity members</w:t>
-      </w:r>
-      <w:r>
-        <w:t xml:space="preserve"> who want to share books with others. These are individuals who believe in open access to literature and want to contribute by donating books they no longer need. They are likely to be active participants in local reading initiatives and appreciate the idea of communal book-sharing.</w:t>
-      </w:r>
-    </w:p>
-    <w:p>
-      <w:pPr>
-        <w:spacing w:after="0"/>
-        <w:ind w:left="360"/>
+        <w:t>Casual readers</w:t>
+      </w:r>
+      <w:r>
+        <w:t xml:space="preserve"> looking for an easy way to access books without purchasing them. These users may not have the budget or desire to buy new books frequently. They prefer borrowing books on demand and appreciate a hassle-free way to explore different genres.</w:t>
+      </w:r>
+    </w:p>
+    <w:p>
+      <w:pPr>
+        <w:pStyle w:val="ListParagraph"/>
+        <w:spacing w:after="0"/>
       </w:pPr>
     </w:p>
     <w:p>
@@ -2715,10 +2765,10 @@
           <w:b/>
           <w:bCs/>
         </w:rPr>
-        <w:t>Casual readers</w:t>
-      </w:r>
-      <w:r>
-        <w:t xml:space="preserve"> looking for an easy way to access books without purchasing them. These users may not have the budget or desire to buy new books frequently. They prefer borrowing books on demand and appreciate a hassle-free way to explore different genres.</w:t>
+        <w:t>Students who need books for academic purposes</w:t>
+      </w:r>
+      <w:r>
+        <w:t xml:space="preserve"> but may not want to buy them. These users rely on educational resources and textbooks but may not always have access to a library or the means to purchase every book they need. They benefit from a platform where they can borrow and return books as needed.</w:t>
       </w:r>
     </w:p>
     <w:p>
@@ -2741,10 +2791,10 @@
           <w:b/>
           <w:bCs/>
         </w:rPr>
-        <w:t>Students who need books for academic purposes</w:t>
-      </w:r>
-      <w:r>
-        <w:t xml:space="preserve"> but may not want to buy them. These users rely on educational resources and textbooks but may not always have access to a library or the means to purchase every book they need. They benefit from a platform where they can borrow and return books as needed.</w:t>
+        <w:t>Book enthusiasts</w:t>
+      </w:r>
+      <w:r>
+        <w:t xml:space="preserve"> who enjoy discovering new reads through community recommendations. These readers are passionate about literature and enjoy engaging with reviews, ratings, and book discussions. They use the platform to explore books they might not have considered otherwise and contribute by leaving reviews.</w:t>
       </w:r>
     </w:p>
     <w:p>
@@ -2767,10 +2817,14 @@
           <w:b/>
           <w:bCs/>
         </w:rPr>
-        <w:t>Book enthusiasts</w:t>
-      </w:r>
-      <w:r>
-        <w:t xml:space="preserve"> who enjoy discovering new reads through community recommendations. These readers are passionate about literature and enjoy engaging with reviews, ratings, and book discussions. They use the platform to explore books they might not have considered otherwise and contribute by leaving reviews.</w:t>
+        <w:t>Individuals with extra books who want to donate them</w:t>
+      </w:r>
+      <w:r>
+        <w:t xml:space="preserve"> for others to use. These users have books they have already read or no longer need and prefer donating </w:t>
+      </w:r>
+      <w:r>
+        <w:lastRenderedPageBreak/>
+        <w:t>them rather than letting them gather dust. They contribute to building a diverse catalog of books for the community.</w:t>
       </w:r>
     </w:p>
     <w:p>
@@ -2793,28 +2847,36 @@
           <w:b/>
           <w:bCs/>
         </w:rPr>
-        <w:t>Individuals with extra books who want to donate them</w:t>
-      </w:r>
-      <w:r>
-        <w:t xml:space="preserve"> for others to use. These users have books they have already read or no longer need and prefer donating </w:t>
-      </w:r>
-      <w:r>
-        <w:lastRenderedPageBreak/>
-        <w:t>them rather than letting them gather dust. They contribute to building a diverse catalog of books for the community.</w:t>
-      </w:r>
-    </w:p>
-    <w:p>
-      <w:pPr>
-        <w:pStyle w:val="ListParagraph"/>
-        <w:spacing w:after="0"/>
-      </w:pPr>
-    </w:p>
-    <w:p>
-      <w:pPr>
-        <w:pStyle w:val="ListParagraph"/>
-        <w:numPr>
-          <w:ilvl w:val="0"/>
-          <w:numId w:val="3"/>
+        <w:t>Libraries or small reading groups</w:t>
+      </w:r>
+      <w:r>
+        <w:t xml:space="preserve"> that want a simple way to manage shared books. These groups require an easy-to-use system to keep track of book availability and borrowing status without the complexity of a traditional library system. They rely on the platform to organize and distribute books among their members.</w:t>
+      </w:r>
+    </w:p>
+    <w:p>
+      <w:pPr>
+        <w:pStyle w:val="ListParagraph"/>
+      </w:pPr>
+    </w:p>
+    <w:p>
+      <w:pPr>
+        <w:spacing w:after="0"/>
+      </w:pPr>
+    </w:p>
+    <w:p>
+      <w:pPr>
+        <w:pStyle w:val="Heading2"/>
+      </w:pPr>
+      <w:r>
+        <w:t>Rules:</w:t>
+      </w:r>
+    </w:p>
+    <w:p>
+      <w:pPr>
+        <w:pStyle w:val="ListParagraph"/>
+        <w:numPr>
+          <w:ilvl w:val="0"/>
+          <w:numId w:val="5"/>
         </w:numPr>
         <w:spacing w:after="0"/>
       </w:pPr>
@@ -2823,29 +2885,16 @@
           <w:b/>
           <w:bCs/>
         </w:rPr>
-        <w:t>Libraries or small reading groups</w:t>
-      </w:r>
-      <w:r>
-        <w:t xml:space="preserve"> that want a simple way to manage shared books. These groups require an easy-to-use system to keep track of book availability and borrowing status without the complexity of a traditional library system. They rely on the platform to organize and distribute books among their members.</w:t>
-      </w:r>
-    </w:p>
-    <w:p>
-      <w:pPr>
-        <w:pStyle w:val="ListParagraph"/>
-      </w:pPr>
-    </w:p>
-    <w:p>
-      <w:pPr>
-        <w:spacing w:after="0"/>
-      </w:pPr>
-    </w:p>
-    <w:p>
-      <w:pPr>
-        <w:pStyle w:val="Heading2"/>
-      </w:pPr>
-      <w:r>
-        <w:t>Rules:</w:t>
-      </w:r>
+        <w:t>Mandatory Book Details</w:t>
+      </w:r>
+      <w:r>
+        <w:t>: Users must provide the title and author when donating a book. Genre and condition are optional but recommended. Books without a title and author will not be added to the catalog.</w:t>
+      </w:r>
+    </w:p>
+    <w:p>
+      <w:pPr>
+        <w:spacing w:after="0"/>
+      </w:pPr>
     </w:p>
     <w:p>
       <w:pPr>
@@ -2861,10 +2910,10 @@
           <w:b/>
           <w:bCs/>
         </w:rPr>
-        <w:t>Mandatory Book Details</w:t>
-      </w:r>
-      <w:r>
-        <w:t>: Users must provide the title and author when donating a book. Genre and condition are optional but recommended. Books without a title and author will not be added to the catalog.</w:t>
+        <w:t>Book Availability and Borrowing:</w:t>
+      </w:r>
+      <w:r>
+        <w:t xml:space="preserve"> A book marked as borrowed will no longer be available for others until it is marked as returned. Users can only borrow available books.</w:t>
       </w:r>
     </w:p>
     <w:p>
@@ -2886,10 +2935,10 @@
           <w:b/>
           <w:bCs/>
         </w:rPr>
-        <w:t>Book Availability and Borrowing:</w:t>
-      </w:r>
-      <w:r>
-        <w:t xml:space="preserve"> A book marked as borrowed will no longer be available for others until it is marked as returned. Users can only borrow available books.</w:t>
+        <w:t>Returning Books:</w:t>
+      </w:r>
+      <w:r>
+        <w:t xml:space="preserve"> Only the user who borrowed a book can mark it as returned. Once returned, the book becomes available for others to borrow.</w:t>
       </w:r>
     </w:p>
     <w:p>
@@ -2911,10 +2960,10 @@
           <w:b/>
           <w:bCs/>
         </w:rPr>
-        <w:t>Returning Books:</w:t>
-      </w:r>
-      <w:r>
-        <w:t xml:space="preserve"> Only the user who borrowed a book can mark it as returned. Once returned, the book becomes available for others to borrow.</w:t>
+        <w:t>Reviewing and Rating Books:</w:t>
+      </w:r>
+      <w:r>
+        <w:t xml:space="preserve"> Users can only leave a review for a book they have borrowed. Reviews should be text-based, and ratings, if included, should be within a predefined range (e.g., 1-5).</w:t>
       </w:r>
     </w:p>
     <w:p>
@@ -2936,10 +2985,10 @@
           <w:b/>
           <w:bCs/>
         </w:rPr>
-        <w:t>Reviewing and Rating Books:</w:t>
-      </w:r>
-      <w:r>
-        <w:t xml:space="preserve"> Users can only leave a review for a book they have borrowed. Reviews should be text-based, and ratings, if included, should be within a predefined range (e.g., 1-5).</w:t>
+        <w:t>Book Removal:</w:t>
+      </w:r>
+      <w:r>
+        <w:t xml:space="preserve"> Donated books cannot be removed from the system by individual users once they are borrowed. If a book is never borrowed, the donor may remove it from the catalog.</w:t>
       </w:r>
     </w:p>
     <w:p>
@@ -2961,10 +3010,10 @@
           <w:b/>
           <w:bCs/>
         </w:rPr>
-        <w:t>Book Removal:</w:t>
-      </w:r>
-      <w:r>
-        <w:t xml:space="preserve"> Donated books cannot be removed from the system by individual users once they are borrowed. If a book is never borrowed, the donor may remove it from the catalog.</w:t>
+        <w:t>Duplicate Entries:</w:t>
+      </w:r>
+      <w:r>
+        <w:t xml:space="preserve"> Users cannot donate the same book multiple times. If they wish to add multiple copies, they must specify the quantity.</w:t>
       </w:r>
     </w:p>
     <w:p>
@@ -2986,10 +3035,10 @@
           <w:b/>
           <w:bCs/>
         </w:rPr>
-        <w:t>Duplicate Entries:</w:t>
-      </w:r>
-      <w:r>
-        <w:t xml:space="preserve"> Users cannot donate the same book multiple times. If they wish to add multiple copies, they must specify the quantity.</w:t>
+        <w:t>Filtering and Search Behavior:</w:t>
+      </w:r>
+      <w:r>
+        <w:t xml:space="preserve"> The filtering system will only display books matching the selected genre or author. If no books match, the catalog will indicate that no results were found.</w:t>
       </w:r>
     </w:p>
     <w:p>
@@ -3011,10 +3060,19 @@
           <w:b/>
           <w:bCs/>
         </w:rPr>
-        <w:t>Filtering and Search Behavior:</w:t>
-      </w:r>
-      <w:r>
-        <w:t xml:space="preserve"> The filtering system will only display books matching the selected genre or author. If no books match, the catalog will indicate that no results were found.</w:t>
+        <w:lastRenderedPageBreak/>
+        <w:t>Persistent Storage Handling:</w:t>
+      </w:r>
+      <w:r>
+        <w:t xml:space="preserve"> All book donations, borrowing statuses, and reviews will be stored in </w:t>
+      </w:r>
+      <w:proofErr w:type="spellStart"/>
+      <w:r>
+        <w:t>Firestore</w:t>
+      </w:r>
+      <w:proofErr w:type="spellEnd"/>
+      <w:r>
+        <w:t>. The system must fetch and update book statuses dynamically to reflect real-time availability.</w:t>
       </w:r>
     </w:p>
     <w:p>
@@ -3036,19 +3094,10 @@
           <w:b/>
           <w:bCs/>
         </w:rPr>
-        <w:lastRenderedPageBreak/>
-        <w:t>Persistent Storage Handling:</w:t>
-      </w:r>
-      <w:r>
-        <w:t xml:space="preserve"> All book donations, borrowing statuses, and reviews will be stored in </w:t>
-      </w:r>
-      <w:proofErr w:type="spellStart"/>
-      <w:r>
-        <w:t>Firestore</w:t>
-      </w:r>
-      <w:proofErr w:type="spellEnd"/>
-      <w:r>
-        <w:t>. The system must fetch and update book statuses dynamically to reflect real-time availability.</w:t>
+        <w:t>User Profiles and Borrowing History:</w:t>
+      </w:r>
+      <w:r>
+        <w:t xml:space="preserve"> Borrowing history will be tracked per user. Users can see the books they have borrowed and returned, but they cannot modify past borrowing records.</w:t>
       </w:r>
     </w:p>
     <w:p>
@@ -3070,23 +3119,36 @@
           <w:b/>
           <w:bCs/>
         </w:rPr>
-        <w:t>User Profiles and Borrowing History:</w:t>
-      </w:r>
-      <w:r>
-        <w:t xml:space="preserve"> Borrowing history will be tracked per user. Users can see the books they have borrowed and returned, but they cannot modify past borrowing records.</w:t>
-      </w:r>
-    </w:p>
-    <w:p>
-      <w:pPr>
-        <w:spacing w:after="0"/>
-      </w:pPr>
-    </w:p>
-    <w:p>
-      <w:pPr>
-        <w:pStyle w:val="ListParagraph"/>
-        <w:numPr>
-          <w:ilvl w:val="0"/>
-          <w:numId w:val="5"/>
+        <w:t>Guest Access:</w:t>
+      </w:r>
+      <w:r>
+        <w:t xml:space="preserve"> Users can browse the catalog without logging in. Borrowing, donating, and reviewing may require minimal user identification if needed for tracking purposes.</w:t>
+      </w:r>
+    </w:p>
+    <w:p>
+      <w:pPr>
+        <w:pStyle w:val="ListParagraph"/>
+      </w:pPr>
+    </w:p>
+    <w:p>
+      <w:pPr>
+        <w:pStyle w:val="Heading2"/>
+      </w:pPr>
+      <w:r>
+        <w:t>Ranking Dimensions for User Personas:</w:t>
+      </w:r>
+    </w:p>
+    <w:p>
+      <w:pPr>
+        <w:spacing w:after="0"/>
+      </w:pPr>
+    </w:p>
+    <w:p>
+      <w:pPr>
+        <w:pStyle w:val="ListParagraph"/>
+        <w:numPr>
+          <w:ilvl w:val="0"/>
+          <w:numId w:val="6"/>
         </w:numPr>
         <w:spacing w:after="0"/>
       </w:pPr>
@@ -3095,32 +3157,11 @@
           <w:b/>
           <w:bCs/>
         </w:rPr>
-        <w:t>Guest Access:</w:t>
-      </w:r>
-      <w:r>
-        <w:t xml:space="preserve"> Users can browse the catalog without logging in. Borrowing, donating, and reviewing may require minimal user identification if needed for tracking purposes.</w:t>
-      </w:r>
-    </w:p>
-    <w:p>
-      <w:pPr>
-        <w:pStyle w:val="ListParagraph"/>
-      </w:pPr>
-    </w:p>
-    <w:p>
-      <w:pPr>
-        <w:pStyle w:val="Heading2"/>
-      </w:pPr>
-      <w:r>
-        <w:t>Ranking Dimensions for User Personas</w:t>
-      </w:r>
-      <w:r>
-        <w:t>:</w:t>
-      </w:r>
-    </w:p>
-    <w:p>
-      <w:pPr>
-        <w:spacing w:after="0"/>
-      </w:pPr>
+        <w:t>Reading Frequency</w:t>
+      </w:r>
+      <w:r>
+        <w:t>: Measures how often the user borrows or donates books.</w:t>
+      </w:r>
     </w:p>
     <w:p>
       <w:pPr>
@@ -3136,10 +3177,10 @@
           <w:b/>
           <w:bCs/>
         </w:rPr>
-        <w:t>Reading Frequency</w:t>
-      </w:r>
-      <w:r>
-        <w:t>: Measures how often the user borrows or donates books.</w:t>
+        <w:t>Community Engagement</w:t>
+      </w:r>
+      <w:r>
+        <w:t>: Represents the user’s level of interaction through reviews, discussions, and contributions to the platform.</w:t>
       </w:r>
     </w:p>
     <w:p>
@@ -3156,10 +3197,10 @@
           <w:b/>
           <w:bCs/>
         </w:rPr>
-        <w:t>Community Engagement</w:t>
-      </w:r>
-      <w:r>
-        <w:t>: Represents the user’s level of interaction through reviews, discussions, and contributions to the platform.</w:t>
+        <w:t>Book Ownership</w:t>
+      </w:r>
+      <w:r>
+        <w:t>: Measures how many books the user owns and whether they are more likely to donate or borrow.</w:t>
       </w:r>
     </w:p>
     <w:p>
@@ -3176,595 +3217,715 @@
           <w:b/>
           <w:bCs/>
         </w:rPr>
-        <w:t>Book Ownership</w:t>
-      </w:r>
-      <w:r>
-        <w:t>: Measures how many books the user owns and whether they are more likely to donate or borrow.</w:t>
-      </w:r>
-    </w:p>
-    <w:p>
-      <w:pPr>
-        <w:pStyle w:val="ListParagraph"/>
-        <w:numPr>
-          <w:ilvl w:val="0"/>
-          <w:numId w:val="6"/>
-        </w:numPr>
-        <w:spacing w:after="0"/>
-      </w:pPr>
-      <w:r>
+        <w:t>Tech-Savviness</w:t>
+      </w:r>
+      <w:r>
+        <w:t>: Assesses the user’s comfort level with digital tools and online platforms.</w:t>
+      </w:r>
+    </w:p>
+    <w:p/>
+    <w:p>
+      <w:pPr>
+        <w:pStyle w:val="Heading2"/>
+      </w:pPr>
+      <w:r>
+        <w:t>User Personas:</w:t>
+      </w:r>
+    </w:p>
+    <w:p>
+      <w:pPr>
+        <w:spacing w:after="0"/>
+      </w:pPr>
+    </w:p>
+    <w:p>
+      <w:pPr>
+        <w:pStyle w:val="ListParagraph"/>
+        <w:numPr>
+          <w:ilvl w:val="0"/>
+          <w:numId w:val="7"/>
+        </w:numPr>
+        <w:spacing w:after="0"/>
         <w:rPr>
           <w:b/>
           <w:bCs/>
         </w:rPr>
-        <w:t>Tech-Savviness</w:t>
-      </w:r>
-      <w:r>
-        <w:t>: Assesses the user’s comfort level with digital tools and online platforms.</w:t>
-      </w:r>
-    </w:p>
-    <w:p/>
-    <w:p>
-      <w:pPr>
-        <w:pStyle w:val="Heading2"/>
-      </w:pPr>
-      <w:r>
-        <w:t>User Personas</w:t>
-      </w:r>
-      <w:r>
-        <w:t>:</w:t>
-      </w:r>
-    </w:p>
-    <w:p>
-      <w:pPr>
-        <w:spacing w:after="0"/>
-      </w:pPr>
-    </w:p>
-    <w:p>
-      <w:pPr>
-        <w:pStyle w:val="ListParagraph"/>
-        <w:numPr>
-          <w:ilvl w:val="0"/>
-          <w:numId w:val="7"/>
-        </w:numPr>
-        <w:spacing w:after="0"/>
+      </w:pPr>
+      <w:r>
         <w:rPr>
           <w:b/>
           <w:bCs/>
         </w:rPr>
-      </w:pPr>
-      <w:r>
+        <w:t>Emma – The Avid Book Collector</w:t>
+      </w:r>
+    </w:p>
+    <w:p>
+      <w:pPr>
+        <w:spacing w:after="0"/>
+        <w:ind w:left="720"/>
+      </w:pPr>
+      <w:r>
+        <w:t>Reading Frequency: High</w:t>
+      </w:r>
+    </w:p>
+    <w:p>
+      <w:pPr>
+        <w:spacing w:after="0"/>
+        <w:ind w:left="720"/>
+      </w:pPr>
+      <w:r>
+        <w:t>Community Engagement: Low</w:t>
+      </w:r>
+    </w:p>
+    <w:p>
+      <w:pPr>
+        <w:spacing w:after="0"/>
+        <w:ind w:left="720"/>
+      </w:pPr>
+      <w:r>
+        <w:t>Book Ownership: High</w:t>
+      </w:r>
+    </w:p>
+    <w:p>
+      <w:pPr>
+        <w:spacing w:after="0"/>
+        <w:ind w:left="720"/>
+      </w:pPr>
+      <w:r>
+        <w:t>Tech-Savviness: Low</w:t>
+      </w:r>
+    </w:p>
+    <w:p>
+      <w:pPr>
+        <w:spacing w:after="0"/>
+        <w:ind w:left="720"/>
+      </w:pPr>
+    </w:p>
+    <w:p>
+      <w:pPr>
+        <w:spacing w:after="0"/>
+        <w:ind w:left="720"/>
+      </w:pPr>
+      <w:r>
+        <w:t>Emma is a retired teacher with a vast personal library. She loves collecting books but rarely lends them out or borrows new ones. She prefers physical interactions over digital platforms and needs a simple, user-friendly experience to navigate the system. She primarily donates books but does not engage much with reviews or community discussions.</w:t>
+      </w:r>
+    </w:p>
+    <w:p>
+      <w:pPr>
+        <w:spacing w:after="0"/>
+        <w:ind w:left="720"/>
+      </w:pPr>
+    </w:p>
+    <w:p>
+      <w:pPr>
+        <w:spacing w:after="0"/>
+        <w:ind w:left="720"/>
+      </w:pPr>
+      <w:r>
+        <w:lastRenderedPageBreak/>
+        <w:t>User Stories:</w:t>
+      </w:r>
+    </w:p>
+    <w:p>
+      <w:pPr>
+        <w:pStyle w:val="ListParagraph"/>
+        <w:numPr>
+          <w:ilvl w:val="0"/>
+          <w:numId w:val="8"/>
+        </w:numPr>
+        <w:spacing w:after="0"/>
+      </w:pPr>
+      <w:r>
+        <w:t>As a donor, I want to add books to the catalog easily so that I can contribute to the community without much effort.</w:t>
+      </w:r>
+    </w:p>
+    <w:p>
+      <w:pPr>
+        <w:pStyle w:val="ListParagraph"/>
+        <w:numPr>
+          <w:ilvl w:val="0"/>
+          <w:numId w:val="8"/>
+        </w:numPr>
+        <w:spacing w:after="0"/>
+      </w:pPr>
+      <w:r>
+        <w:t>As a user who prefers offline interactions, I want a simple interface with minimal navigation so that I can donate books without confusion.</w:t>
+      </w:r>
+    </w:p>
+    <w:p>
+      <w:pPr>
+        <w:spacing w:after="0"/>
+      </w:pPr>
+    </w:p>
+    <w:p>
+      <w:pPr>
+        <w:spacing w:after="0"/>
+      </w:pPr>
+    </w:p>
+    <w:p>
+      <w:pPr>
+        <w:pStyle w:val="ListParagraph"/>
+        <w:numPr>
+          <w:ilvl w:val="0"/>
+          <w:numId w:val="7"/>
+        </w:numPr>
+        <w:spacing w:after="0"/>
         <w:rPr>
           <w:b/>
           <w:bCs/>
         </w:rPr>
-        <w:t>Emma – The Avid Book Collector</w:t>
-      </w:r>
-    </w:p>
-    <w:p>
-      <w:pPr>
-        <w:spacing w:after="0"/>
-        <w:ind w:left="720"/>
-      </w:pPr>
-      <w:r>
-        <w:t>Reading Frequency: High</w:t>
-      </w:r>
-    </w:p>
-    <w:p>
-      <w:pPr>
-        <w:spacing w:after="0"/>
-        <w:ind w:left="720"/>
-      </w:pPr>
-      <w:r>
-        <w:t>Community Engagement: Low</w:t>
-      </w:r>
-    </w:p>
-    <w:p>
-      <w:pPr>
-        <w:spacing w:after="0"/>
-        <w:ind w:left="720"/>
-      </w:pPr>
-      <w:r>
-        <w:t>Book Ownership: High</w:t>
-      </w:r>
-    </w:p>
-    <w:p>
-      <w:pPr>
-        <w:spacing w:after="0"/>
-        <w:ind w:left="720"/>
-      </w:pPr>
-      <w:r>
-        <w:t>Tech-Savviness: Low</w:t>
-      </w:r>
-    </w:p>
-    <w:p>
-      <w:pPr>
-        <w:spacing w:after="0"/>
-        <w:ind w:left="720"/>
-      </w:pPr>
-    </w:p>
-    <w:p>
-      <w:pPr>
-        <w:spacing w:after="0"/>
-        <w:ind w:left="720"/>
-      </w:pPr>
-      <w:r>
-        <w:t>Emma is a retired teacher with a vast personal library. She loves collecting books but rarely lends them out or borrows new ones. She prefers physical interactions over digital platforms and needs a simple, user-friendly experience to navigate the system. She primarily donates books but does not engage much with reviews or community discussions.</w:t>
-      </w:r>
-    </w:p>
-    <w:p>
-      <w:pPr>
-        <w:spacing w:after="0"/>
-        <w:ind w:left="720"/>
-      </w:pPr>
-    </w:p>
-    <w:p>
-      <w:pPr>
-        <w:spacing w:after="0"/>
-        <w:ind w:left="720"/>
-      </w:pPr>
-      <w:r>
-        <w:lastRenderedPageBreak/>
-        <w:t>User Stories:</w:t>
-      </w:r>
-    </w:p>
-    <w:p>
-      <w:pPr>
-        <w:pStyle w:val="ListParagraph"/>
-        <w:numPr>
-          <w:ilvl w:val="0"/>
-          <w:numId w:val="8"/>
-        </w:numPr>
-        <w:spacing w:after="0"/>
-      </w:pPr>
-      <w:r>
-        <w:t>As a donor, I want to add books to the catalog easily so that I can contribute to the community without much effort.</w:t>
-      </w:r>
-    </w:p>
-    <w:p>
-      <w:pPr>
-        <w:pStyle w:val="ListParagraph"/>
-        <w:numPr>
-          <w:ilvl w:val="0"/>
-          <w:numId w:val="8"/>
-        </w:numPr>
-        <w:spacing w:after="0"/>
-      </w:pPr>
-      <w:r>
-        <w:t>As a user who prefers offline interactions, I want a simple interface with minimal navigation so that I can donate books without confusion.</w:t>
-      </w:r>
-    </w:p>
-    <w:p>
-      <w:pPr>
-        <w:spacing w:after="0"/>
-      </w:pPr>
-    </w:p>
-    <w:p>
-      <w:pPr>
-        <w:spacing w:after="0"/>
-      </w:pPr>
-    </w:p>
-    <w:p>
-      <w:pPr>
-        <w:pStyle w:val="ListParagraph"/>
-        <w:numPr>
-          <w:ilvl w:val="0"/>
-          <w:numId w:val="7"/>
-        </w:numPr>
-        <w:spacing w:after="0"/>
+      </w:pPr>
+      <w:r>
         <w:rPr>
           <w:b/>
           <w:bCs/>
         </w:rPr>
-      </w:pPr>
-      <w:r>
+        <w:t>Jake – The Digital Enthusiast</w:t>
+      </w:r>
+    </w:p>
+    <w:p>
+      <w:pPr>
+        <w:spacing w:after="0"/>
+        <w:ind w:left="720"/>
+      </w:pPr>
+      <w:r>
+        <w:t>Reading Frequency: High</w:t>
+      </w:r>
+    </w:p>
+    <w:p>
+      <w:pPr>
+        <w:spacing w:after="0"/>
+        <w:ind w:left="720"/>
+      </w:pPr>
+      <w:r>
+        <w:t>Community Engagement: High</w:t>
+      </w:r>
+    </w:p>
+    <w:p>
+      <w:pPr>
+        <w:spacing w:after="0"/>
+        <w:ind w:left="720"/>
+      </w:pPr>
+      <w:r>
+        <w:t>Book Ownership: Low</w:t>
+      </w:r>
+    </w:p>
+    <w:p>
+      <w:pPr>
+        <w:spacing w:after="0"/>
+        <w:ind w:left="720"/>
+      </w:pPr>
+      <w:r>
+        <w:t>Tech-Savviness: High</w:t>
+      </w:r>
+    </w:p>
+    <w:p>
+      <w:pPr>
+        <w:spacing w:after="0"/>
+        <w:ind w:left="720"/>
+      </w:pPr>
+    </w:p>
+    <w:p>
+      <w:pPr>
+        <w:spacing w:after="0"/>
+        <w:ind w:left="720"/>
+      </w:pPr>
+      <w:r>
+        <w:t>Jake is a college student who reads frequently but doesn’t own many physical books. He borrows books often and actively participates in discussions, leaving reviews for every book he reads. He prefers digital platforms over physical libraries and enjoys features like filtering and search functions. He engages heavily in rating books and providing recommendations.</w:t>
+      </w:r>
+    </w:p>
+    <w:p>
+      <w:pPr>
+        <w:spacing w:after="0"/>
+        <w:ind w:left="720"/>
+      </w:pPr>
+    </w:p>
+    <w:p>
+      <w:pPr>
+        <w:spacing w:after="0"/>
+        <w:ind w:left="720"/>
+      </w:pPr>
+      <w:r>
+        <w:t>User Stories:</w:t>
+      </w:r>
+    </w:p>
+    <w:p>
+      <w:pPr>
+        <w:pStyle w:val="ListParagraph"/>
+        <w:numPr>
+          <w:ilvl w:val="0"/>
+          <w:numId w:val="9"/>
+        </w:numPr>
+        <w:spacing w:after="0"/>
+      </w:pPr>
+      <w:r>
+        <w:t>As a reader, I want to leave reviews and ratings for books I have borrowed so that I can share my thoughts with the community.</w:t>
+      </w:r>
+    </w:p>
+    <w:p>
+      <w:pPr>
+        <w:pStyle w:val="ListParagraph"/>
+        <w:numPr>
+          <w:ilvl w:val="0"/>
+          <w:numId w:val="9"/>
+        </w:numPr>
+        <w:spacing w:after="0"/>
+      </w:pPr>
+      <w:r>
+        <w:t>As a digital-first user, I want an intuitive search and filtering system so that I can quickly find books that interest me.</w:t>
+      </w:r>
+    </w:p>
+    <w:p>
+      <w:pPr>
+        <w:spacing w:after="0"/>
+      </w:pPr>
+    </w:p>
+    <w:p>
+      <w:pPr>
+        <w:pStyle w:val="ListParagraph"/>
+        <w:numPr>
+          <w:ilvl w:val="0"/>
+          <w:numId w:val="7"/>
+        </w:numPr>
+        <w:spacing w:after="0"/>
         <w:rPr>
           <w:b/>
           <w:bCs/>
         </w:rPr>
-        <w:t>Jake – The Digital Enthusiast</w:t>
-      </w:r>
-    </w:p>
-    <w:p>
-      <w:pPr>
-        <w:spacing w:after="0"/>
-        <w:ind w:left="720"/>
-      </w:pPr>
-      <w:r>
-        <w:t>Reading Frequency: High</w:t>
-      </w:r>
-    </w:p>
-    <w:p>
-      <w:pPr>
-        <w:spacing w:after="0"/>
-        <w:ind w:left="720"/>
-      </w:pPr>
-      <w:r>
-        <w:t>Community Engagement: High</w:t>
-      </w:r>
-    </w:p>
-    <w:p>
-      <w:pPr>
-        <w:spacing w:after="0"/>
-        <w:ind w:left="720"/>
-      </w:pPr>
-      <w:r>
-        <w:t>Book Ownership: Low</w:t>
-      </w:r>
-    </w:p>
-    <w:p>
-      <w:pPr>
-        <w:spacing w:after="0"/>
-        <w:ind w:left="720"/>
-      </w:pPr>
-      <w:r>
-        <w:t>Tech-Savviness: High</w:t>
-      </w:r>
-    </w:p>
-    <w:p>
-      <w:pPr>
-        <w:spacing w:after="0"/>
-        <w:ind w:left="720"/>
-      </w:pPr>
-    </w:p>
-    <w:p>
-      <w:pPr>
-        <w:spacing w:after="0"/>
-        <w:ind w:left="720"/>
-      </w:pPr>
-      <w:r>
-        <w:t>Jake is a college student who reads frequently but doesn’t own many physical books. He borrows books often and actively participates in discussions, leaving reviews for every book he reads. He prefers digital platforms over physical libraries and enjoys features like filtering and search functions. He engages heavily in rating books and providing recommendations.</w:t>
-      </w:r>
-    </w:p>
-    <w:p>
-      <w:pPr>
-        <w:spacing w:after="0"/>
-        <w:ind w:left="720"/>
-      </w:pPr>
-    </w:p>
-    <w:p>
-      <w:pPr>
-        <w:spacing w:after="0"/>
-        <w:ind w:left="720"/>
-      </w:pPr>
-      <w:r>
-        <w:t>User Stories:</w:t>
-      </w:r>
-    </w:p>
-    <w:p>
-      <w:pPr>
-        <w:pStyle w:val="ListParagraph"/>
-        <w:numPr>
-          <w:ilvl w:val="0"/>
-          <w:numId w:val="9"/>
-        </w:numPr>
-        <w:spacing w:after="0"/>
-      </w:pPr>
-      <w:r>
-        <w:t>As a reader, I want to leave reviews and ratings for books I have borrowed so that I can share my thoughts with the community.</w:t>
-      </w:r>
-    </w:p>
-    <w:p>
-      <w:pPr>
-        <w:pStyle w:val="ListParagraph"/>
-        <w:numPr>
-          <w:ilvl w:val="0"/>
-          <w:numId w:val="9"/>
-        </w:numPr>
-        <w:spacing w:after="0"/>
-      </w:pPr>
-      <w:r>
-        <w:t>As a digital-first user, I want an intuitive search and filtering system so that I can quickly find books that interest me.</w:t>
-      </w:r>
-    </w:p>
-    <w:p>
-      <w:pPr>
-        <w:spacing w:after="0"/>
-      </w:pPr>
-    </w:p>
-    <w:p>
-      <w:pPr>
-        <w:pStyle w:val="ListParagraph"/>
-        <w:numPr>
-          <w:ilvl w:val="0"/>
-          <w:numId w:val="7"/>
-        </w:numPr>
-        <w:spacing w:after="0"/>
+      </w:pPr>
+      <w:r>
         <w:rPr>
           <w:b/>
           <w:bCs/>
         </w:rPr>
-      </w:pPr>
-      <w:r>
+        <w:t>Sophia – The Generous Donor</w:t>
+      </w:r>
+    </w:p>
+    <w:p>
+      <w:pPr>
+        <w:spacing w:after="0"/>
+        <w:ind w:left="720"/>
+      </w:pPr>
+      <w:r>
+        <w:t>Reading Frequency: Low</w:t>
+      </w:r>
+    </w:p>
+    <w:p>
+      <w:pPr>
+        <w:spacing w:after="0"/>
+        <w:ind w:left="720"/>
+      </w:pPr>
+      <w:r>
+        <w:t>Community Engagement: Low</w:t>
+      </w:r>
+    </w:p>
+    <w:p>
+      <w:pPr>
+        <w:spacing w:after="0"/>
+        <w:ind w:left="720"/>
+      </w:pPr>
+      <w:r>
+        <w:t>Book Ownership: High</w:t>
+      </w:r>
+    </w:p>
+    <w:p>
+      <w:pPr>
+        <w:spacing w:after="0"/>
+        <w:ind w:left="720"/>
+      </w:pPr>
+      <w:r>
+        <w:t>Tech-Savviness: High</w:t>
+      </w:r>
+    </w:p>
+    <w:p>
+      <w:pPr>
+        <w:spacing w:after="0"/>
+        <w:ind w:left="720"/>
+      </w:pPr>
+    </w:p>
+    <w:p>
+      <w:pPr>
+        <w:spacing w:after="0"/>
+        <w:ind w:left="720"/>
+      </w:pPr>
+      <w:r>
+        <w:t>Sophia is a working professional who has accumulated a large collection of books over the years. She rarely has time to read anymore, but instead of discarding her books, she donates them in bulk. She does not borrow books and does not engage in reviews, but she finds the online platform easy to use for managing her donations.</w:t>
+      </w:r>
+    </w:p>
+    <w:p>
+      <w:pPr>
+        <w:spacing w:after="0"/>
+        <w:ind w:left="720"/>
+      </w:pPr>
+    </w:p>
+    <w:p>
+      <w:pPr>
+        <w:spacing w:after="0"/>
+        <w:ind w:left="720"/>
+      </w:pPr>
+      <w:r>
+        <w:t>User Stories:</w:t>
+      </w:r>
+    </w:p>
+    <w:p>
+      <w:pPr>
+        <w:pStyle w:val="ListParagraph"/>
+        <w:numPr>
+          <w:ilvl w:val="0"/>
+          <w:numId w:val="10"/>
+        </w:numPr>
+        <w:spacing w:after="0"/>
+      </w:pPr>
+      <w:r>
+        <w:lastRenderedPageBreak/>
+        <w:t>As a donor, I want to be able to donate multiple books at once so that I can quickly contribute to the community.</w:t>
+      </w:r>
+    </w:p>
+    <w:p>
+      <w:pPr>
+        <w:pStyle w:val="ListParagraph"/>
+        <w:numPr>
+          <w:ilvl w:val="0"/>
+          <w:numId w:val="10"/>
+        </w:numPr>
+        <w:spacing w:after="0"/>
+      </w:pPr>
+      <w:r>
+        <w:t>As a user who does not borrow books, I want a straightforward donation process so that I can add books without unnecessary steps.</w:t>
+      </w:r>
+    </w:p>
+    <w:p>
+      <w:pPr>
+        <w:spacing w:after="0"/>
+      </w:pPr>
+    </w:p>
+    <w:p>
+      <w:pPr>
+        <w:pStyle w:val="ListParagraph"/>
+        <w:numPr>
+          <w:ilvl w:val="0"/>
+          <w:numId w:val="7"/>
+        </w:numPr>
+        <w:spacing w:after="0"/>
         <w:rPr>
           <w:b/>
           <w:bCs/>
         </w:rPr>
-        <w:t>Sophia – The Generous Donor</w:t>
-      </w:r>
-    </w:p>
-    <w:p>
-      <w:pPr>
-        <w:spacing w:after="0"/>
-        <w:ind w:left="720"/>
-      </w:pPr>
-      <w:r>
-        <w:t>Reading Frequency: Low</w:t>
-      </w:r>
-    </w:p>
-    <w:p>
-      <w:pPr>
-        <w:spacing w:after="0"/>
-        <w:ind w:left="720"/>
-      </w:pPr>
-      <w:r>
-        <w:t>Community Engagement: Low</w:t>
-      </w:r>
-    </w:p>
-    <w:p>
-      <w:pPr>
-        <w:spacing w:after="0"/>
-        <w:ind w:left="720"/>
-      </w:pPr>
-      <w:r>
-        <w:t>Book Ownership: High</w:t>
-      </w:r>
-    </w:p>
-    <w:p>
-      <w:pPr>
-        <w:spacing w:after="0"/>
-        <w:ind w:left="720"/>
-      </w:pPr>
-      <w:r>
-        <w:t>Tech-Savviness: High</w:t>
-      </w:r>
-    </w:p>
-    <w:p>
-      <w:pPr>
-        <w:spacing w:after="0"/>
-        <w:ind w:left="720"/>
-      </w:pPr>
-    </w:p>
-    <w:p>
-      <w:pPr>
-        <w:spacing w:after="0"/>
-        <w:ind w:left="720"/>
-      </w:pPr>
-      <w:r>
-        <w:t>Sophia is a working professional who has accumulated a large collection of books over the years. She rarely has time to read anymore, but instead of discarding her books, she donates them in bulk. She does not borrow books and does not engage in reviews, but she finds the online platform easy to use for managing her donations.</w:t>
-      </w:r>
-    </w:p>
-    <w:p>
-      <w:pPr>
-        <w:spacing w:after="0"/>
-        <w:ind w:left="720"/>
-      </w:pPr>
-    </w:p>
-    <w:p>
-      <w:pPr>
-        <w:spacing w:after="0"/>
-        <w:ind w:left="720"/>
-      </w:pPr>
-      <w:r>
-        <w:t>User Stories:</w:t>
-      </w:r>
-    </w:p>
-    <w:p>
-      <w:pPr>
-        <w:pStyle w:val="ListParagraph"/>
-        <w:numPr>
-          <w:ilvl w:val="0"/>
-          <w:numId w:val="10"/>
-        </w:numPr>
-        <w:spacing w:after="0"/>
-      </w:pPr>
-      <w:r>
-        <w:lastRenderedPageBreak/>
-        <w:t>As a donor, I want to be able to donate multiple books at once so that I can quickly contribute to the community.</w:t>
-      </w:r>
-    </w:p>
-    <w:p>
-      <w:pPr>
-        <w:pStyle w:val="ListParagraph"/>
-        <w:numPr>
-          <w:ilvl w:val="0"/>
-          <w:numId w:val="10"/>
-        </w:numPr>
-        <w:spacing w:after="0"/>
-      </w:pPr>
-      <w:r>
-        <w:t>As a user who does not borrow books, I want a straightforward donation process so that I can add books without unnecessary steps.</w:t>
-      </w:r>
-    </w:p>
-    <w:p>
-      <w:pPr>
-        <w:spacing w:after="0"/>
-      </w:pPr>
-    </w:p>
-    <w:p>
-      <w:pPr>
-        <w:pStyle w:val="ListParagraph"/>
-        <w:numPr>
-          <w:ilvl w:val="0"/>
-          <w:numId w:val="7"/>
-        </w:numPr>
-        <w:spacing w:after="0"/>
+      </w:pPr>
+      <w:r>
         <w:rPr>
           <w:b/>
           <w:bCs/>
         </w:rPr>
-      </w:pPr>
-      <w:r>
+        <w:t>Liam – The Occasional Borrower</w:t>
+      </w:r>
+    </w:p>
+    <w:p>
+      <w:pPr>
+        <w:spacing w:after="0"/>
+        <w:ind w:left="720"/>
+      </w:pPr>
+      <w:r>
+        <w:t>Reading Frequency: Low</w:t>
+      </w:r>
+    </w:p>
+    <w:p>
+      <w:pPr>
+        <w:spacing w:after="0"/>
+        <w:ind w:left="720"/>
+      </w:pPr>
+      <w:r>
+        <w:t>Community Engagement: High</w:t>
+      </w:r>
+    </w:p>
+    <w:p>
+      <w:pPr>
+        <w:spacing w:after="0"/>
+        <w:ind w:left="720"/>
+      </w:pPr>
+      <w:r>
+        <w:t>Book Ownership: Low</w:t>
+      </w:r>
+    </w:p>
+    <w:p>
+      <w:pPr>
+        <w:spacing w:after="0"/>
+        <w:ind w:left="720"/>
+      </w:pPr>
+      <w:r>
+        <w:t>Tech-Savviness: Low</w:t>
+      </w:r>
+    </w:p>
+    <w:p>
+      <w:pPr>
+        <w:spacing w:after="0"/>
+        <w:ind w:left="720"/>
+      </w:pPr>
+    </w:p>
+    <w:p>
+      <w:pPr>
+        <w:spacing w:after="0"/>
+        <w:ind w:left="720"/>
+      </w:pPr>
+      <w:r>
+        <w:t>Liam is a casual reader who borrows books a few times a year but does not own many himself. He enjoys leaving reviews and discussing books with others in the community. However, he is not very comfortable with technology and prefers a simple interface to browse and borrow books.</w:t>
+      </w:r>
+    </w:p>
+    <w:p>
+      <w:pPr>
+        <w:spacing w:after="0"/>
+        <w:ind w:left="720"/>
+      </w:pPr>
+    </w:p>
+    <w:p>
+      <w:pPr>
+        <w:spacing w:after="0"/>
+        <w:ind w:left="720"/>
+      </w:pPr>
+      <w:r>
+        <w:t>User Stories:</w:t>
+      </w:r>
+    </w:p>
+    <w:p>
+      <w:pPr>
+        <w:pStyle w:val="ListParagraph"/>
+        <w:numPr>
+          <w:ilvl w:val="0"/>
+          <w:numId w:val="11"/>
+        </w:numPr>
+        <w:spacing w:after="0"/>
+      </w:pPr>
+      <w:r>
+        <w:t>As a borrower, I want to easily mark a book as borrowed so that I can update its availability without confusion.</w:t>
+      </w:r>
+    </w:p>
+    <w:p>
+      <w:pPr>
+        <w:pStyle w:val="ListParagraph"/>
+        <w:numPr>
+          <w:ilvl w:val="0"/>
+          <w:numId w:val="11"/>
+        </w:numPr>
+        <w:spacing w:after="0"/>
+      </w:pPr>
+      <w:r>
+        <w:t>As a casual reader, I want to browse books without needing an account so that I can quickly check availability.</w:t>
+      </w:r>
+    </w:p>
+    <w:p>
+      <w:pPr>
+        <w:spacing w:after="0"/>
+      </w:pPr>
+    </w:p>
+    <w:p>
+      <w:pPr>
+        <w:pStyle w:val="Heading2"/>
+      </w:pPr>
+      <w:r>
+        <w:t>Use Cases:</w:t>
+      </w:r>
+    </w:p>
+    <w:p>
+      <w:pPr>
+        <w:spacing w:after="0"/>
+      </w:pPr>
+    </w:p>
+    <w:p>
+      <w:pPr>
+        <w:pStyle w:val="ListParagraph"/>
+        <w:numPr>
+          <w:ilvl w:val="0"/>
+          <w:numId w:val="25"/>
+        </w:numPr>
+        <w:spacing w:after="0"/>
         <w:rPr>
           <w:b/>
           <w:bCs/>
         </w:rPr>
-        <w:t>Liam – The Occasional Borrower</w:t>
-      </w:r>
-    </w:p>
-    <w:p>
-      <w:pPr>
-        <w:spacing w:after="0"/>
-        <w:ind w:left="720"/>
-      </w:pPr>
-      <w:r>
-        <w:t>Reading Frequency: Low</w:t>
-      </w:r>
-    </w:p>
-    <w:p>
-      <w:pPr>
-        <w:spacing w:after="0"/>
-        <w:ind w:left="720"/>
-      </w:pPr>
-      <w:r>
-        <w:t>Community Engagement: High</w:t>
-      </w:r>
-    </w:p>
-    <w:p>
-      <w:pPr>
-        <w:spacing w:after="0"/>
-        <w:ind w:left="720"/>
-      </w:pPr>
-      <w:r>
-        <w:t>Book Ownership: Low</w:t>
-      </w:r>
-    </w:p>
-    <w:p>
-      <w:pPr>
-        <w:spacing w:after="0"/>
-        <w:ind w:left="720"/>
-      </w:pPr>
-      <w:r>
-        <w:t>Tech-Savviness: Low</w:t>
-      </w:r>
-    </w:p>
-    <w:p>
-      <w:pPr>
-        <w:spacing w:after="0"/>
-        <w:ind w:left="720"/>
-      </w:pPr>
-    </w:p>
-    <w:p>
-      <w:pPr>
-        <w:spacing w:after="0"/>
-        <w:ind w:left="720"/>
-      </w:pPr>
-      <w:r>
-        <w:t>Liam is a casual reader who borrows books a few times a year but does not own many himself. He enjoys leaving reviews and discussing books with others in the community. However, he is not very comfortable with technology and prefers a simple interface to browse and borrow books.</w:t>
-      </w:r>
-    </w:p>
-    <w:p>
-      <w:pPr>
-        <w:spacing w:after="0"/>
-        <w:ind w:left="720"/>
-      </w:pPr>
-    </w:p>
-    <w:p>
-      <w:pPr>
-        <w:spacing w:after="0"/>
-        <w:ind w:left="720"/>
-      </w:pPr>
-      <w:r>
-        <w:t>User Stories:</w:t>
-      </w:r>
-    </w:p>
-    <w:p>
-      <w:pPr>
-        <w:pStyle w:val="ListParagraph"/>
-        <w:numPr>
-          <w:ilvl w:val="0"/>
-          <w:numId w:val="11"/>
-        </w:numPr>
-        <w:spacing w:after="0"/>
-      </w:pPr>
-      <w:r>
-        <w:t>As a borrower, I want to easily mark a book as borrowed so that I can update its availability without confusion.</w:t>
-      </w:r>
-    </w:p>
-    <w:p>
-      <w:pPr>
-        <w:pStyle w:val="ListParagraph"/>
-        <w:numPr>
-          <w:ilvl w:val="0"/>
-          <w:numId w:val="11"/>
-        </w:numPr>
-        <w:spacing w:after="0"/>
-      </w:pPr>
-      <w:r>
-        <w:t>As a casual reader, I want to browse books without needing an account so that I can quickly check availability.</w:t>
-      </w:r>
-    </w:p>
-    <w:p>
-      <w:pPr>
-        <w:spacing w:after="0"/>
-      </w:pPr>
-    </w:p>
-    <w:p>
-      <w:pPr>
-        <w:pStyle w:val="Heading2"/>
-      </w:pPr>
-      <w:r>
-        <w:t>Use Cases</w:t>
-      </w:r>
-      <w:r>
-        <w:t>:</w:t>
-      </w:r>
-    </w:p>
-    <w:p>
-      <w:pPr>
-        <w:spacing w:after="0"/>
-      </w:pPr>
-    </w:p>
-    <w:p>
-      <w:pPr>
-        <w:pStyle w:val="ListParagraph"/>
-        <w:numPr>
-          <w:ilvl w:val="0"/>
-          <w:numId w:val="25"/>
-        </w:numPr>
-        <w:spacing w:after="0"/>
+      </w:pPr>
+      <w:r>
         <w:rPr>
           <w:b/>
           <w:bCs/>
         </w:rPr>
-      </w:pPr>
-      <w:r>
+        <w:t>Use Case 1: Donating a Book</w:t>
+      </w:r>
+    </w:p>
+    <w:p>
+      <w:pPr>
+        <w:spacing w:after="0"/>
+      </w:pPr>
+    </w:p>
+    <w:p>
+      <w:pPr>
+        <w:spacing w:after="0"/>
+        <w:ind w:left="720"/>
+      </w:pPr>
+      <w:r>
+        <w:t>Actor: User (Donor)</w:t>
+      </w:r>
+    </w:p>
+    <w:p>
+      <w:pPr>
+        <w:spacing w:after="0"/>
+        <w:ind w:left="720"/>
+      </w:pPr>
+      <w:r>
+        <w:t>Goal: Add a book to the community catalog</w:t>
+      </w:r>
+    </w:p>
+    <w:p>
+      <w:pPr>
+        <w:spacing w:after="0"/>
+        <w:ind w:left="720"/>
+      </w:pPr>
+      <w:r>
+        <w:t>Preconditions: The user has a book they want to donate and knows its details</w:t>
+      </w:r>
+    </w:p>
+    <w:p>
+      <w:pPr>
+        <w:spacing w:after="0"/>
+        <w:ind w:left="720"/>
+      </w:pPr>
+      <w:r>
+        <w:t>Steps:</w:t>
+      </w:r>
+    </w:p>
+    <w:p>
+      <w:pPr>
+        <w:spacing w:after="0"/>
+        <w:ind w:left="720"/>
+      </w:pPr>
+      <w:r>
+        <w:tab/>
+        <w:t>1.</w:t>
+      </w:r>
+      <w:r>
+        <w:tab/>
+        <w:t>User navigates to the “Donate a Book” page</w:t>
+      </w:r>
+    </w:p>
+    <w:p>
+      <w:pPr>
+        <w:spacing w:after="0"/>
+        <w:ind w:left="720"/>
+      </w:pPr>
+      <w:r>
+        <w:tab/>
+        <w:t>2.</w:t>
+      </w:r>
+      <w:r>
+        <w:tab/>
+        <w:t>User enters book details (title, author, genre, condition)</w:t>
+      </w:r>
+    </w:p>
+    <w:p>
+      <w:pPr>
+        <w:spacing w:after="0"/>
+        <w:ind w:left="720"/>
+      </w:pPr>
+      <w:r>
+        <w:tab/>
+        <w:t>3.</w:t>
+      </w:r>
+      <w:r>
+        <w:tab/>
+        <w:t>User submits the form</w:t>
+      </w:r>
+    </w:p>
+    <w:p>
+      <w:pPr>
+        <w:spacing w:after="0"/>
+        <w:ind w:left="720"/>
+      </w:pPr>
+      <w:r>
+        <w:tab/>
+        <w:t>4.</w:t>
+      </w:r>
+      <w:r>
+        <w:tab/>
+        <w:t xml:space="preserve">The system saves the book in </w:t>
+      </w:r>
+      <w:proofErr w:type="spellStart"/>
+      <w:r>
+        <w:t>Firestore</w:t>
+      </w:r>
+      <w:proofErr w:type="spellEnd"/>
+      <w:r>
+        <w:t xml:space="preserve"> and updates the catalog</w:t>
+      </w:r>
+    </w:p>
+    <w:p>
+      <w:pPr>
+        <w:spacing w:after="0"/>
+        <w:ind w:left="720"/>
+      </w:pPr>
+      <w:r>
+        <w:t>Postconditions: The book appears in the catalog and is available for borrowing</w:t>
+      </w:r>
+    </w:p>
+    <w:p>
+      <w:pPr>
+        <w:spacing w:after="0"/>
+      </w:pPr>
+    </w:p>
+    <w:p>
+      <w:pPr>
+        <w:spacing w:after="0"/>
+      </w:pPr>
+    </w:p>
+    <w:p>
+      <w:pPr>
+        <w:pStyle w:val="ListParagraph"/>
+        <w:numPr>
+          <w:ilvl w:val="0"/>
+          <w:numId w:val="25"/>
+        </w:numPr>
+        <w:spacing w:after="0"/>
         <w:rPr>
           <w:b/>
           <w:bCs/>
         </w:rPr>
-        <w:t>Use Case 1: Donating a Book</w:t>
-      </w:r>
-    </w:p>
-    <w:p>
-      <w:pPr>
-        <w:spacing w:after="0"/>
-      </w:pPr>
-    </w:p>
-    <w:p>
-      <w:pPr>
-        <w:spacing w:after="0"/>
-        <w:ind w:left="720"/>
-      </w:pPr>
-      <w:r>
-        <w:t>Actor: User (Donor)</w:t>
-      </w:r>
-    </w:p>
-    <w:p>
-      <w:pPr>
-        <w:spacing w:after="0"/>
-        <w:ind w:left="720"/>
-      </w:pPr>
-      <w:r>
-        <w:t>Goal: Add a book to the community catalog</w:t>
-      </w:r>
-    </w:p>
-    <w:p>
-      <w:pPr>
-        <w:spacing w:after="0"/>
-        <w:ind w:left="720"/>
-      </w:pPr>
-      <w:r>
-        <w:t>Preconditions: The user has a book they want to donate and knows its details</w:t>
+      </w:pPr>
+      <w:r>
+        <w:rPr>
+          <w:b/>
+          <w:bCs/>
+        </w:rPr>
+        <w:lastRenderedPageBreak/>
+        <w:t>Browsing and Filtering Books</w:t>
+      </w:r>
+    </w:p>
+    <w:p>
+      <w:pPr>
+        <w:spacing w:after="0"/>
+      </w:pPr>
+    </w:p>
+    <w:p>
+      <w:pPr>
+        <w:spacing w:after="0"/>
+        <w:ind w:left="720"/>
+      </w:pPr>
+      <w:r>
+        <w:t>Actor: User (Reader)</w:t>
+      </w:r>
+    </w:p>
+    <w:p>
+      <w:pPr>
+        <w:spacing w:after="0"/>
+        <w:ind w:left="720"/>
+      </w:pPr>
+      <w:r>
+        <w:t>Goal: Find books of interest</w:t>
+      </w:r>
+    </w:p>
+    <w:p>
+      <w:pPr>
+        <w:spacing w:after="0"/>
+        <w:ind w:left="720"/>
+      </w:pPr>
+      <w:r>
+        <w:t>Preconditions: The catalog contains donated books</w:t>
       </w:r>
     </w:p>
     <w:p>
@@ -3787,7 +3948,7 @@
       </w:r>
       <w:r>
         <w:tab/>
-        <w:t>User navigates to the “Donate a Book” page</w:t>
+        <w:t>User visits the catalog page</w:t>
       </w:r>
     </w:p>
     <w:p>
@@ -3801,7 +3962,7 @@
       </w:r>
       <w:r>
         <w:tab/>
-        <w:t>User enters book details (title, author, genre, condition)</w:t>
+        <w:t>User can browse the available books</w:t>
       </w:r>
     </w:p>
     <w:p>
@@ -3815,7 +3976,7 @@
       </w:r>
       <w:r>
         <w:tab/>
-        <w:t>User submits the form</w:t>
+        <w:t>User applies filters (e.g., by genre or author)</w:t>
       </w:r>
     </w:p>
     <w:p>
@@ -3829,30 +3990,17 @@
       </w:r>
       <w:r>
         <w:tab/>
-        <w:t xml:space="preserve">The system saves the book in </w:t>
-      </w:r>
-      <w:proofErr w:type="spellStart"/>
-      <w:r>
-        <w:t>Firestore</w:t>
-      </w:r>
-      <w:proofErr w:type="spellEnd"/>
-      <w:r>
-        <w:t xml:space="preserve"> and updates the catalog</w:t>
-      </w:r>
-    </w:p>
-    <w:p>
-      <w:pPr>
-        <w:spacing w:after="0"/>
-        <w:ind w:left="720"/>
-      </w:pPr>
-      <w:r>
-        <w:t>Postconditions: The book appears in the catalog and is available for borrowing</w:t>
-      </w:r>
-    </w:p>
-    <w:p>
-      <w:pPr>
-        <w:spacing w:after="0"/>
-      </w:pPr>
+        <w:t>System updates the displayed books based on the filters</w:t>
+      </w:r>
+    </w:p>
+    <w:p>
+      <w:pPr>
+        <w:spacing w:after="0"/>
+        <w:ind w:left="720"/>
+      </w:pPr>
+      <w:r>
+        <w:t>Postconditions: The user sees a refined list of books matching their criteria</w:t>
+      </w:r>
     </w:p>
     <w:p>
       <w:pPr>
@@ -3877,40 +4025,39 @@
           <w:b/>
           <w:bCs/>
         </w:rPr>
-        <w:lastRenderedPageBreak/>
-        <w:t>Browsing and Filtering Books</w:t>
-      </w:r>
-    </w:p>
-    <w:p>
-      <w:pPr>
-        <w:spacing w:after="0"/>
-      </w:pPr>
-    </w:p>
-    <w:p>
-      <w:pPr>
-        <w:spacing w:after="0"/>
-        <w:ind w:left="720"/>
-      </w:pPr>
-      <w:r>
-        <w:t>Actor: User (Reader)</w:t>
-      </w:r>
-    </w:p>
-    <w:p>
-      <w:pPr>
-        <w:spacing w:after="0"/>
-        <w:ind w:left="720"/>
-      </w:pPr>
-      <w:r>
-        <w:t>Goal: Find books of interest</w:t>
-      </w:r>
-    </w:p>
-    <w:p>
-      <w:pPr>
-        <w:spacing w:after="0"/>
-        <w:ind w:left="720"/>
-      </w:pPr>
-      <w:r>
-        <w:t>Preconditions: The catalog contains donated books</w:t>
+        <w:t>Borrowing a Book</w:t>
+      </w:r>
+    </w:p>
+    <w:p>
+      <w:pPr>
+        <w:spacing w:after="0"/>
+      </w:pPr>
+    </w:p>
+    <w:p>
+      <w:pPr>
+        <w:spacing w:after="0"/>
+        <w:ind w:left="720"/>
+      </w:pPr>
+      <w:r>
+        <w:t>Actor: User (Borrower)</w:t>
+      </w:r>
+    </w:p>
+    <w:p>
+      <w:pPr>
+        <w:spacing w:after="0"/>
+        <w:ind w:left="720"/>
+      </w:pPr>
+      <w:r>
+        <w:t>Goal: Mark a book as borrowed and update its availability</w:t>
+      </w:r>
+    </w:p>
+    <w:p>
+      <w:pPr>
+        <w:spacing w:after="0"/>
+        <w:ind w:left="720"/>
+      </w:pPr>
+      <w:r>
+        <w:t>Preconditions: The book must be available for borrowing</w:t>
       </w:r>
     </w:p>
     <w:p>
@@ -3933,7 +4080,7 @@
       </w:r>
       <w:r>
         <w:tab/>
-        <w:t>User visits the catalog page</w:t>
+        <w:t>User selects a book from the catalog</w:t>
       </w:r>
     </w:p>
     <w:p>
@@ -3947,7 +4094,7 @@
       </w:r>
       <w:r>
         <w:tab/>
-        <w:t>User can browse the available books</w:t>
+        <w:t>User clicks the “Borrow” button</w:t>
       </w:r>
     </w:p>
     <w:p>
@@ -3961,8 +4108,13 @@
       </w:r>
       <w:r>
         <w:tab/>
-        <w:t>User applies filters (e.g., by genre or author)</w:t>
-      </w:r>
+        <w:t xml:space="preserve">System updates the book’s availability status in </w:t>
+      </w:r>
+      <w:proofErr w:type="spellStart"/>
+      <w:r>
+        <w:t>Firestore</w:t>
+      </w:r>
+      <w:proofErr w:type="spellEnd"/>
     </w:p>
     <w:p>
       <w:pPr>
@@ -3975,16 +4127,16 @@
       </w:r>
       <w:r>
         <w:tab/>
-        <w:t>System updates the displayed books based on the filters</w:t>
-      </w:r>
-    </w:p>
-    <w:p>
-      <w:pPr>
-        <w:spacing w:after="0"/>
-        <w:ind w:left="720"/>
-      </w:pPr>
-      <w:r>
-        <w:t>Postconditions: The user sees a refined list of books matching their criteria</w:t>
+        <w:t>The book appears in the user’s borrowed books list</w:t>
+      </w:r>
+    </w:p>
+    <w:p>
+      <w:pPr>
+        <w:spacing w:after="0"/>
+        <w:ind w:left="720"/>
+      </w:pPr>
+      <w:r>
+        <w:t>Postconditions: The book is marked as borrowed and is no longer available to other users.</w:t>
       </w:r>
     </w:p>
     <w:p>
@@ -4010,7 +4162,7 @@
           <w:b/>
           <w:bCs/>
         </w:rPr>
-        <w:t>Borrowing a Book</w:t>
+        <w:t xml:space="preserve"> Returning a Book</w:t>
       </w:r>
     </w:p>
     <w:p>
@@ -4033,16 +4185,16 @@
         <w:ind w:left="720"/>
       </w:pPr>
       <w:r>
-        <w:t>Goal: Mark a book as borrowed and update its availability</w:t>
-      </w:r>
-    </w:p>
-    <w:p>
-      <w:pPr>
-        <w:spacing w:after="0"/>
-        <w:ind w:left="720"/>
-      </w:pPr>
-      <w:r>
-        <w:t>Preconditions: The book must be available for borrowing</w:t>
+        <w:t>Goal: Mark a book as returned so others can borrow it</w:t>
+      </w:r>
+    </w:p>
+    <w:p>
+      <w:pPr>
+        <w:spacing w:after="0"/>
+        <w:ind w:left="720"/>
+      </w:pPr>
+      <w:r>
+        <w:t>Preconditions: The book must be in the borrowed list of the user</w:t>
       </w:r>
     </w:p>
     <w:p>
@@ -4065,7 +4217,7 @@
       </w:r>
       <w:r>
         <w:tab/>
-        <w:t>User selects a book from the catalog</w:t>
+        <w:t>User goes to their profile and selects a borrowed book</w:t>
       </w:r>
     </w:p>
     <w:p>
@@ -4079,7 +4231,7 @@
       </w:r>
       <w:r>
         <w:tab/>
-        <w:t>User clicks the “Borrow” button</w:t>
+        <w:t>User clicks the “Return” button</w:t>
       </w:r>
     </w:p>
     <w:p>
@@ -4112,19 +4264,16 @@
       </w:r>
       <w:r>
         <w:tab/>
-        <w:t>The book appears in the user’s borrowed books list</w:t>
-      </w:r>
-    </w:p>
-    <w:p>
-      <w:pPr>
-        <w:spacing w:after="0"/>
-        <w:ind w:left="720"/>
-      </w:pPr>
-      <w:r>
-        <w:t>Postconditions: The book is marked as borrowed and is no longer available to other users</w:t>
-      </w:r>
-      <w:r>
-        <w:t>.</w:t>
+        <w:t>The book is removed from the user’s borrowed books list</w:t>
+      </w:r>
+    </w:p>
+    <w:p>
+      <w:pPr>
+        <w:spacing w:after="0"/>
+        <w:ind w:left="720"/>
+      </w:pPr>
+      <w:r>
+        <w:t>Postconditions: The book is available again for others to borrow</w:t>
       </w:r>
     </w:p>
     <w:p>
@@ -4146,43 +4295,46 @@
         </w:rPr>
       </w:pPr>
       <w:r>
+        <w:t xml:space="preserve"> </w:t>
+      </w:r>
+      <w:r>
         <w:rPr>
           <w:b/>
           <w:bCs/>
         </w:rPr>
-        <w:t xml:space="preserve"> Returning a Book</w:t>
-      </w:r>
-    </w:p>
-    <w:p>
-      <w:pPr>
-        <w:spacing w:after="0"/>
-      </w:pPr>
-    </w:p>
-    <w:p>
-      <w:pPr>
-        <w:spacing w:after="0"/>
-        <w:ind w:left="720"/>
-      </w:pPr>
-      <w:r>
-        <w:t>Actor: User (Borrower)</w:t>
-      </w:r>
-    </w:p>
-    <w:p>
-      <w:pPr>
-        <w:spacing w:after="0"/>
-        <w:ind w:left="720"/>
-      </w:pPr>
-      <w:r>
-        <w:t>Goal: Mark a book as returned so others can borrow it</w:t>
-      </w:r>
-    </w:p>
-    <w:p>
-      <w:pPr>
-        <w:spacing w:after="0"/>
-        <w:ind w:left="720"/>
-      </w:pPr>
-      <w:r>
-        <w:t>Preconditions: The book must be in the borrowed list of the user</w:t>
+        <w:t>Reviewing a Book</w:t>
+      </w:r>
+    </w:p>
+    <w:p>
+      <w:pPr>
+        <w:spacing w:after="0"/>
+      </w:pPr>
+    </w:p>
+    <w:p>
+      <w:pPr>
+        <w:spacing w:after="0"/>
+        <w:ind w:left="720"/>
+      </w:pPr>
+      <w:r>
+        <w:t>Actor: User (Reader)</w:t>
+      </w:r>
+    </w:p>
+    <w:p>
+      <w:pPr>
+        <w:spacing w:after="0"/>
+        <w:ind w:left="720"/>
+      </w:pPr>
+      <w:r>
+        <w:t>Goal: Leave a review and rating for a book</w:t>
+      </w:r>
+    </w:p>
+    <w:p>
+      <w:pPr>
+        <w:spacing w:after="0"/>
+        <w:ind w:left="720"/>
+      </w:pPr>
+      <w:r>
+        <w:t>Preconditions: The user must have borrowed the book</w:t>
       </w:r>
     </w:p>
     <w:p>
@@ -4205,7 +4357,7 @@
       </w:r>
       <w:r>
         <w:tab/>
-        <w:t>User goes to their profile and selects a borrowed book</w:t>
+        <w:t>User selects a book they have borrowed</w:t>
       </w:r>
     </w:p>
     <w:p>
@@ -4219,7 +4371,7 @@
       </w:r>
       <w:r>
         <w:tab/>
-        <w:t>User clicks the “Return” button</w:t>
+        <w:t>User enters a review and a rating</w:t>
       </w:r>
     </w:p>
     <w:p>
@@ -4233,13 +4385,8 @@
       </w:r>
       <w:r>
         <w:tab/>
-        <w:t xml:space="preserve">System updates the book’s availability status in </w:t>
-      </w:r>
-      <w:proofErr w:type="spellStart"/>
-      <w:r>
-        <w:t>Firestore</w:t>
-      </w:r>
-      <w:proofErr w:type="spellEnd"/>
+        <w:t>User submits the review</w:t>
+      </w:r>
     </w:p>
     <w:p>
       <w:pPr>
@@ -4252,29 +4399,55 @@
       </w:r>
       <w:r>
         <w:tab/>
-        <w:t>The book is removed from the user’s borrowed books list</w:t>
-      </w:r>
-    </w:p>
-    <w:p>
-      <w:pPr>
-        <w:spacing w:after="0"/>
-        <w:ind w:left="720"/>
-      </w:pPr>
-      <w:r>
-        <w:t>Postconditions: The book is available again for others to borrow</w:t>
-      </w:r>
-    </w:p>
-    <w:p>
-      <w:pPr>
-        <w:spacing w:after="0"/>
-      </w:pPr>
-    </w:p>
-    <w:p>
-      <w:pPr>
-        <w:pStyle w:val="ListParagraph"/>
-        <w:numPr>
-          <w:ilvl w:val="0"/>
-          <w:numId w:val="25"/>
+        <w:t xml:space="preserve">System saves the review in </w:t>
+      </w:r>
+      <w:proofErr w:type="spellStart"/>
+      <w:r>
+        <w:t>Firestore</w:t>
+      </w:r>
+      <w:proofErr w:type="spellEnd"/>
+      <w:r>
+        <w:t xml:space="preserve"> and updates the book’s review section</w:t>
+      </w:r>
+    </w:p>
+    <w:p>
+      <w:pPr>
+        <w:spacing w:after="0"/>
+        <w:ind w:left="720"/>
+      </w:pPr>
+      <w:r>
+        <w:t>Postconditions: The review appears on the book’s detail page</w:t>
+      </w:r>
+    </w:p>
+    <w:p>
+      <w:pPr>
+        <w:spacing w:after="0"/>
+      </w:pPr>
+    </w:p>
+    <w:p>
+      <w:pPr>
+        <w:spacing w:after="0"/>
+      </w:pPr>
+    </w:p>
+    <w:p>
+      <w:pPr>
+        <w:pStyle w:val="Heading2"/>
+      </w:pPr>
+      <w:r>
+        <w:t>Interface Mockups:</w:t>
+      </w:r>
+    </w:p>
+    <w:p>
+      <w:pPr>
+        <w:spacing w:after="0"/>
+      </w:pPr>
+    </w:p>
+    <w:p>
+      <w:pPr>
+        <w:pStyle w:val="ListParagraph"/>
+        <w:numPr>
+          <w:ilvl w:val="0"/>
+          <w:numId w:val="27"/>
         </w:numPr>
         <w:spacing w:after="0"/>
         <w:rPr>
@@ -4283,55 +4456,49 @@
         </w:rPr>
       </w:pPr>
       <w:r>
-        <w:t xml:space="preserve"> </w:t>
-      </w:r>
-      <w:r>
         <w:rPr>
           <w:b/>
           <w:bCs/>
         </w:rPr>
-        <w:t>Reviewing a Book</w:t>
-      </w:r>
-    </w:p>
-    <w:p>
-      <w:pPr>
-        <w:spacing w:after="0"/>
-      </w:pPr>
-    </w:p>
-    <w:p>
-      <w:pPr>
-        <w:spacing w:after="0"/>
-        <w:ind w:left="720"/>
-      </w:pPr>
-      <w:r>
-        <w:t>Actor: User (Reader)</w:t>
-      </w:r>
-    </w:p>
-    <w:p>
-      <w:pPr>
-        <w:spacing w:after="0"/>
-        <w:ind w:left="720"/>
-      </w:pPr>
-      <w:r>
-        <w:t>Goal: Leave a review and rating for a book</w:t>
-      </w:r>
-    </w:p>
-    <w:p>
-      <w:pPr>
-        <w:spacing w:after="0"/>
-        <w:ind w:left="720"/>
-      </w:pPr>
-      <w:r>
-        <w:t>Preconditions: The user must have borrowed the book</w:t>
-      </w:r>
-    </w:p>
-    <w:p>
-      <w:pPr>
-        <w:spacing w:after="0"/>
-        <w:ind w:left="720"/>
-      </w:pPr>
-      <w:r>
-        <w:t>Steps:</w:t>
+        <w:t>Home Page (Book Catalog)</w:t>
+      </w:r>
+    </w:p>
+    <w:p>
+      <w:pPr>
+        <w:spacing w:after="0"/>
+      </w:pPr>
+    </w:p>
+    <w:p>
+      <w:pPr>
+        <w:spacing w:after="0"/>
+        <w:ind w:left="720"/>
+      </w:pPr>
+      <w:r>
+        <w:t>Description:</w:t>
+      </w:r>
+    </w:p>
+    <w:p>
+      <w:pPr>
+        <w:spacing w:after="0"/>
+        <w:ind w:left="720"/>
+      </w:pPr>
+      <w:r>
+        <w:t>The home page serves as the main catalog where users can browse available books. It includes a search bar, filters for genre and author, and a list of books displaying their title, author, and availability status. Users can quickly find books they are interested in and check their availability without signing in.</w:t>
+      </w:r>
+    </w:p>
+    <w:p>
+      <w:pPr>
+        <w:spacing w:after="0"/>
+        <w:ind w:left="720"/>
+      </w:pPr>
+    </w:p>
+    <w:p>
+      <w:pPr>
+        <w:spacing w:after="0"/>
+        <w:ind w:left="720"/>
+      </w:pPr>
+      <w:r>
+        <w:t>User Stories Covered:</w:t>
       </w:r>
     </w:p>
     <w:p>
@@ -4341,11 +4508,11 @@
       </w:pPr>
       <w:r>
         <w:tab/>
-        <w:t>1.</w:t>
+        <w:t>•</w:t>
       </w:r>
       <w:r>
         <w:tab/>
-        <w:t>User selects a book they have borrowed</w:t>
+        <w:t>As a digital-first user, I want an intuitive search and filtering system so that I can quickly find books that interest me.</w:t>
       </w:r>
     </w:p>
     <w:p>
@@ -4355,11 +4522,141 @@
       </w:pPr>
       <w:r>
         <w:tab/>
-        <w:t>2.</w:t>
+        <w:t>•</w:t>
       </w:r>
       <w:r>
         <w:tab/>
-        <w:t>User enters a review and a rating</w:t>
+        <w:t>As a casual reader, I want to browse books without needing an account so that I can quickly check availability.</w:t>
+      </w:r>
+    </w:p>
+    <w:p>
+      <w:pPr>
+        <w:spacing w:after="0"/>
+        <w:ind w:left="720"/>
+      </w:pPr>
+    </w:p>
+    <w:p>
+      <w:pPr>
+        <w:spacing w:after="0"/>
+        <w:ind w:left="720"/>
+      </w:pPr>
+      <w:r>
+        <w:rPr>
+          <w:noProof/>
+        </w:rPr>
+        <w:lastRenderedPageBreak/>
+        <w:drawing>
+          <wp:inline distT="0" distB="0" distL="0" distR="0" wp14:anchorId="356D8D0D" wp14:editId="53228C9E">
+            <wp:extent cx="5943600" cy="4311650"/>
+            <wp:effectExtent l="0" t="0" r="0" b="6350"/>
+            <wp:docPr id="1413022479" name="Picture 1" descr="A screenshot of a computer&#10;&#10;AI-generated content may be incorrect."/>
+            <wp:cNvGraphicFramePr>
+              <a:graphicFrameLocks xmlns:a="http://schemas.openxmlformats.org/drawingml/2006/main" noChangeAspect="1"/>
+            </wp:cNvGraphicFramePr>
+            <a:graphic xmlns:a="http://schemas.openxmlformats.org/drawingml/2006/main">
+              <a:graphicData uri="http://schemas.openxmlformats.org/drawingml/2006/picture">
+                <pic:pic xmlns:pic="http://schemas.openxmlformats.org/drawingml/2006/picture">
+                  <pic:nvPicPr>
+                    <pic:cNvPr id="1413022479" name="Picture 1" descr="A screenshot of a computer&#10;&#10;AI-generated content may be incorrect."/>
+                    <pic:cNvPicPr/>
+                  </pic:nvPicPr>
+                  <pic:blipFill>
+                    <a:blip r:embed="rId7" cstate="print">
+                      <a:extLst>
+                        <a:ext uri="{28A0092B-C50C-407E-A947-70E740481C1C}">
+                          <a14:useLocalDpi xmlns:a14="http://schemas.microsoft.com/office/drawing/2010/main" val="0"/>
+                        </a:ext>
+                      </a:extLst>
+                    </a:blip>
+                    <a:stretch>
+                      <a:fillRect/>
+                    </a:stretch>
+                  </pic:blipFill>
+                  <pic:spPr>
+                    <a:xfrm>
+                      <a:off x="0" y="0"/>
+                      <a:ext cx="5943600" cy="4311650"/>
+                    </a:xfrm>
+                    <a:prstGeom prst="rect">
+                      <a:avLst/>
+                    </a:prstGeom>
+                  </pic:spPr>
+                </pic:pic>
+              </a:graphicData>
+            </a:graphic>
+          </wp:inline>
+        </w:drawing>
+      </w:r>
+    </w:p>
+    <w:p>
+      <w:pPr>
+        <w:spacing w:after="0"/>
+        <w:ind w:left="720"/>
+      </w:pPr>
+    </w:p>
+    <w:p>
+      <w:pPr>
+        <w:spacing w:after="0"/>
+        <w:ind w:left="720"/>
+      </w:pPr>
+    </w:p>
+    <w:p>
+      <w:pPr>
+        <w:pStyle w:val="ListParagraph"/>
+        <w:numPr>
+          <w:ilvl w:val="0"/>
+          <w:numId w:val="27"/>
+        </w:numPr>
+        <w:spacing w:after="0"/>
+        <w:rPr>
+          <w:b/>
+          <w:bCs/>
+        </w:rPr>
+      </w:pPr>
+      <w:r>
+        <w:rPr>
+          <w:b/>
+          <w:bCs/>
+        </w:rPr>
+        <w:t>Donate a Book Page</w:t>
+      </w:r>
+    </w:p>
+    <w:p>
+      <w:pPr>
+        <w:spacing w:after="0"/>
+      </w:pPr>
+    </w:p>
+    <w:p>
+      <w:pPr>
+        <w:spacing w:after="0"/>
+        <w:ind w:left="720"/>
+      </w:pPr>
+      <w:r>
+        <w:t>Description:</w:t>
+      </w:r>
+    </w:p>
+    <w:p>
+      <w:pPr>
+        <w:spacing w:after="0"/>
+        <w:ind w:left="720"/>
+      </w:pPr>
+      <w:r>
+        <w:t>This page allows users to donate books to the community catalog by entering details such as title, author, genre, and condition. The interface is designed to be simple, ensuring an easy donation process without unnecessary steps.</w:t>
+      </w:r>
+    </w:p>
+    <w:p>
+      <w:pPr>
+        <w:spacing w:after="0"/>
+        <w:ind w:left="720"/>
+      </w:pPr>
+    </w:p>
+    <w:p>
+      <w:pPr>
+        <w:spacing w:after="0"/>
+        <w:ind w:left="720"/>
+      </w:pPr>
+      <w:r>
+        <w:t>User Stories Covered:</w:t>
       </w:r>
     </w:p>
     <w:p>
@@ -4369,11 +4666,11 @@
       </w:pPr>
       <w:r>
         <w:tab/>
-        <w:t>3.</w:t>
+        <w:t>•</w:t>
       </w:r>
       <w:r>
         <w:tab/>
-        <w:t>User submits the review</w:t>
+        <w:t>As a donor, I want to add books to the catalog easily so that I can contribute to the community without much effort.</w:t>
       </w:r>
     </w:p>
     <w:p>
@@ -4383,29 +4680,415 @@
       </w:pPr>
       <w:r>
         <w:tab/>
-        <w:t>4.</w:t>
+        <w:t>•</w:t>
       </w:r>
       <w:r>
         <w:tab/>
-        <w:t xml:space="preserve">System saves the review in </w:t>
-      </w:r>
-      <w:proofErr w:type="spellStart"/>
-      <w:r>
-        <w:t>Firestore</w:t>
-      </w:r>
-      <w:proofErr w:type="spellEnd"/>
-      <w:r>
-        <w:t xml:space="preserve"> and updates the book’s review section</w:t>
-      </w:r>
-    </w:p>
-    <w:p>
-      <w:pPr>
-        <w:spacing w:after="0"/>
-        <w:ind w:left="720"/>
-      </w:pPr>
-      <w:r>
-        <w:t>Postconditions: The review appears on the book’s detail page</w:t>
-      </w:r>
+        <w:t>As a user who prefers offline interactions, I want a simple interface with minimal navigation so that I can donate books without confusion.</w:t>
+      </w:r>
+    </w:p>
+    <w:p>
+      <w:pPr>
+        <w:spacing w:after="0"/>
+        <w:ind w:left="720"/>
+      </w:pPr>
+      <w:r>
+        <w:tab/>
+        <w:t>•</w:t>
+      </w:r>
+      <w:r>
+        <w:tab/>
+        <w:t>As a donor, I want to be able to donate multiple books at once so that I can quickly contribute to the community.</w:t>
+      </w:r>
+    </w:p>
+    <w:p>
+      <w:pPr>
+        <w:spacing w:after="0"/>
+        <w:ind w:left="720"/>
+      </w:pPr>
+      <w:r>
+        <w:tab/>
+        <w:t>•</w:t>
+      </w:r>
+      <w:r>
+        <w:tab/>
+        <w:t>As a user who does not borrow books, I want a straightforward donation process so that I can add books without unnecessary steps.</w:t>
+      </w:r>
+    </w:p>
+    <w:p>
+      <w:pPr>
+        <w:spacing w:after="0"/>
+        <w:ind w:left="720"/>
+      </w:pPr>
+    </w:p>
+    <w:p>
+      <w:pPr>
+        <w:spacing w:after="0"/>
+        <w:ind w:left="720"/>
+      </w:pPr>
+      <w:r>
+        <w:rPr>
+          <w:noProof/>
+        </w:rPr>
+        <w:drawing>
+          <wp:inline distT="0" distB="0" distL="0" distR="0" wp14:anchorId="5D4399FF" wp14:editId="694D3CCE">
+            <wp:extent cx="5943600" cy="4251960"/>
+            <wp:effectExtent l="0" t="0" r="0" b="2540"/>
+            <wp:docPr id="360975976" name="Picture 2" descr="A screenshot of a computer&#10;&#10;AI-generated content may be incorrect."/>
+            <wp:cNvGraphicFramePr>
+              <a:graphicFrameLocks xmlns:a="http://schemas.openxmlformats.org/drawingml/2006/main" noChangeAspect="1"/>
+            </wp:cNvGraphicFramePr>
+            <a:graphic xmlns:a="http://schemas.openxmlformats.org/drawingml/2006/main">
+              <a:graphicData uri="http://schemas.openxmlformats.org/drawingml/2006/picture">
+                <pic:pic xmlns:pic="http://schemas.openxmlformats.org/drawingml/2006/picture">
+                  <pic:nvPicPr>
+                    <pic:cNvPr id="360975976" name="Picture 2" descr="A screenshot of a computer&#10;&#10;AI-generated content may be incorrect."/>
+                    <pic:cNvPicPr/>
+                  </pic:nvPicPr>
+                  <pic:blipFill>
+                    <a:blip r:embed="rId8" cstate="print">
+                      <a:extLst>
+                        <a:ext uri="{28A0092B-C50C-407E-A947-70E740481C1C}">
+                          <a14:useLocalDpi xmlns:a14="http://schemas.microsoft.com/office/drawing/2010/main" val="0"/>
+                        </a:ext>
+                      </a:extLst>
+                    </a:blip>
+                    <a:stretch>
+                      <a:fillRect/>
+                    </a:stretch>
+                  </pic:blipFill>
+                  <pic:spPr>
+                    <a:xfrm>
+                      <a:off x="0" y="0"/>
+                      <a:ext cx="5943600" cy="4251960"/>
+                    </a:xfrm>
+                    <a:prstGeom prst="rect">
+                      <a:avLst/>
+                    </a:prstGeom>
+                  </pic:spPr>
+                </pic:pic>
+              </a:graphicData>
+            </a:graphic>
+          </wp:inline>
+        </w:drawing>
+      </w:r>
+    </w:p>
+    <w:p>
+      <w:pPr>
+        <w:spacing w:after="0"/>
+      </w:pPr>
+    </w:p>
+    <w:p>
+      <w:pPr>
+        <w:spacing w:after="0"/>
+      </w:pPr>
+    </w:p>
+    <w:p>
+      <w:pPr>
+        <w:pStyle w:val="ListParagraph"/>
+        <w:numPr>
+          <w:ilvl w:val="0"/>
+          <w:numId w:val="27"/>
+        </w:numPr>
+        <w:spacing w:after="0"/>
+        <w:rPr>
+          <w:b/>
+          <w:bCs/>
+        </w:rPr>
+      </w:pPr>
+      <w:r>
+        <w:rPr>
+          <w:b/>
+          <w:bCs/>
+        </w:rPr>
+        <w:t>Book Detail Page</w:t>
+      </w:r>
+    </w:p>
+    <w:p>
+      <w:pPr>
+        <w:spacing w:after="0"/>
+      </w:pPr>
+    </w:p>
+    <w:p>
+      <w:pPr>
+        <w:spacing w:after="0"/>
+        <w:ind w:left="720"/>
+      </w:pPr>
+      <w:r>
+        <w:t>Description:</w:t>
+      </w:r>
+    </w:p>
+    <w:p>
+      <w:pPr>
+        <w:spacing w:after="0"/>
+        <w:ind w:left="720"/>
+      </w:pPr>
+      <w:r>
+        <w:t>This page provides detailed information about a book, including its title, author, genre, condition, and availability. If the book is available, users can mark it as borrowed. Reviews from previous readers are displayed, and users who have borrowed the book can leave their own reviews.</w:t>
+      </w:r>
+    </w:p>
+    <w:p>
+      <w:pPr>
+        <w:spacing w:after="0"/>
+        <w:ind w:left="720"/>
+      </w:pPr>
+    </w:p>
+    <w:p>
+      <w:pPr>
+        <w:spacing w:after="0"/>
+        <w:ind w:left="720"/>
+      </w:pPr>
+      <w:r>
+        <w:t>User Stories Covered:</w:t>
+      </w:r>
+    </w:p>
+    <w:p>
+      <w:pPr>
+        <w:spacing w:after="0"/>
+        <w:ind w:left="720"/>
+      </w:pPr>
+      <w:r>
+        <w:tab/>
+        <w:t>•</w:t>
+      </w:r>
+      <w:r>
+        <w:tab/>
+        <w:t>As a borrower, I want to easily mark a book as borrowed so that I can update its availability without confusion.</w:t>
+      </w:r>
+    </w:p>
+    <w:p>
+      <w:pPr>
+        <w:spacing w:after="0"/>
+        <w:ind w:left="720"/>
+      </w:pPr>
+      <w:r>
+        <w:tab/>
+        <w:t>•</w:t>
+      </w:r>
+      <w:r>
+        <w:tab/>
+        <w:t>As a reader, I want to leave reviews and ratings for books I have borrowed so that I can share my thoughts with the community.</w:t>
+      </w:r>
+    </w:p>
+    <w:p>
+      <w:pPr>
+        <w:spacing w:after="0"/>
+        <w:ind w:left="720"/>
+      </w:pPr>
+    </w:p>
+    <w:p>
+      <w:pPr>
+        <w:spacing w:after="0"/>
+        <w:ind w:left="720"/>
+      </w:pPr>
+      <w:r>
+        <w:rPr>
+          <w:noProof/>
+        </w:rPr>
+        <w:lastRenderedPageBreak/>
+        <w:drawing>
+          <wp:inline distT="0" distB="0" distL="0" distR="0" wp14:anchorId="05511EDC" wp14:editId="6E345928">
+            <wp:extent cx="5943600" cy="4234180"/>
+            <wp:effectExtent l="0" t="0" r="0" b="0"/>
+            <wp:docPr id="1535864783" name="Picture 3" descr="A screenshot of a tablet&#10;&#10;AI-generated content may be incorrect."/>
+            <wp:cNvGraphicFramePr>
+              <a:graphicFrameLocks xmlns:a="http://schemas.openxmlformats.org/drawingml/2006/main" noChangeAspect="1"/>
+            </wp:cNvGraphicFramePr>
+            <a:graphic xmlns:a="http://schemas.openxmlformats.org/drawingml/2006/main">
+              <a:graphicData uri="http://schemas.openxmlformats.org/drawingml/2006/picture">
+                <pic:pic xmlns:pic="http://schemas.openxmlformats.org/drawingml/2006/picture">
+                  <pic:nvPicPr>
+                    <pic:cNvPr id="1535864783" name="Picture 3" descr="A screenshot of a tablet&#10;&#10;AI-generated content may be incorrect."/>
+                    <pic:cNvPicPr/>
+                  </pic:nvPicPr>
+                  <pic:blipFill>
+                    <a:blip r:embed="rId9" cstate="print">
+                      <a:extLst>
+                        <a:ext uri="{28A0092B-C50C-407E-A947-70E740481C1C}">
+                          <a14:useLocalDpi xmlns:a14="http://schemas.microsoft.com/office/drawing/2010/main" val="0"/>
+                        </a:ext>
+                      </a:extLst>
+                    </a:blip>
+                    <a:stretch>
+                      <a:fillRect/>
+                    </a:stretch>
+                  </pic:blipFill>
+                  <pic:spPr>
+                    <a:xfrm>
+                      <a:off x="0" y="0"/>
+                      <a:ext cx="5943600" cy="4234180"/>
+                    </a:xfrm>
+                    <a:prstGeom prst="rect">
+                      <a:avLst/>
+                    </a:prstGeom>
+                  </pic:spPr>
+                </pic:pic>
+              </a:graphicData>
+            </a:graphic>
+          </wp:inline>
+        </w:drawing>
+      </w:r>
+    </w:p>
+    <w:p>
+      <w:pPr>
+        <w:spacing w:after="0"/>
+      </w:pPr>
+    </w:p>
+    <w:p>
+      <w:pPr>
+        <w:pStyle w:val="ListParagraph"/>
+        <w:numPr>
+          <w:ilvl w:val="0"/>
+          <w:numId w:val="27"/>
+        </w:numPr>
+        <w:spacing w:after="0"/>
+        <w:rPr>
+          <w:b/>
+          <w:bCs/>
+        </w:rPr>
+      </w:pPr>
+      <w:r>
+        <w:rPr>
+          <w:b/>
+          <w:bCs/>
+        </w:rPr>
+        <w:t>User Profile Page</w:t>
+      </w:r>
+    </w:p>
+    <w:p>
+      <w:pPr>
+        <w:spacing w:after="0"/>
+      </w:pPr>
+    </w:p>
+    <w:p>
+      <w:pPr>
+        <w:spacing w:after="0"/>
+        <w:ind w:left="720"/>
+      </w:pPr>
+      <w:r>
+        <w:t>Description:</w:t>
+      </w:r>
+    </w:p>
+    <w:p>
+      <w:pPr>
+        <w:spacing w:after="0"/>
+        <w:ind w:left="720"/>
+      </w:pPr>
+      <w:r>
+        <w:t>The user profile page displays the books a user has borrowed and donated. It includes a “Return” button to mark borrowed books as available again and a “Review” button to submit feedback on books they have read. This eliminates the need for a separate review submission page, making it a streamlined experience.</w:t>
+      </w:r>
+    </w:p>
+    <w:p>
+      <w:pPr>
+        <w:spacing w:after="0"/>
+        <w:ind w:left="720"/>
+      </w:pPr>
+    </w:p>
+    <w:p>
+      <w:pPr>
+        <w:spacing w:after="0"/>
+        <w:ind w:left="720"/>
+      </w:pPr>
+      <w:r>
+        <w:t>User Stories Covered:</w:t>
+      </w:r>
+    </w:p>
+    <w:p>
+      <w:pPr>
+        <w:spacing w:after="0"/>
+        <w:ind w:left="720"/>
+      </w:pPr>
+      <w:r>
+        <w:tab/>
+        <w:t>•</w:t>
+      </w:r>
+      <w:r>
+        <w:tab/>
+        <w:t>As a borrower, I want to easily mark a book as borrowed so that I can update its availability without confusion.</w:t>
+      </w:r>
+    </w:p>
+    <w:p>
+      <w:pPr>
+        <w:spacing w:after="0"/>
+        <w:ind w:left="720"/>
+      </w:pPr>
+      <w:r>
+        <w:tab/>
+        <w:t>•</w:t>
+      </w:r>
+      <w:r>
+        <w:tab/>
+        <w:t>As a reader, I want to leave reviews and ratings for books I have borrowed so that I can share my thoughts with the community.</w:t>
+      </w:r>
+    </w:p>
+    <w:p>
+      <w:pPr>
+        <w:spacing w:after="0"/>
+        <w:ind w:left="720"/>
+      </w:pPr>
+    </w:p>
+    <w:p>
+      <w:pPr>
+        <w:spacing w:after="0"/>
+        <w:ind w:left="720"/>
+      </w:pPr>
+      <w:r>
+        <w:rPr>
+          <w:noProof/>
+        </w:rPr>
+        <w:lastRenderedPageBreak/>
+        <w:drawing>
+          <wp:inline distT="0" distB="0" distL="0" distR="0" wp14:anchorId="2578B1EC" wp14:editId="78584AA3">
+            <wp:extent cx="5943600" cy="4309745"/>
+            <wp:effectExtent l="0" t="0" r="0" b="0"/>
+            <wp:docPr id="1789782607" name="Picture 4"/>
+            <wp:cNvGraphicFramePr>
+              <a:graphicFrameLocks xmlns:a="http://schemas.openxmlformats.org/drawingml/2006/main" noChangeAspect="1"/>
+            </wp:cNvGraphicFramePr>
+            <a:graphic xmlns:a="http://schemas.openxmlformats.org/drawingml/2006/main">
+              <a:graphicData uri="http://schemas.openxmlformats.org/drawingml/2006/picture">
+                <pic:pic xmlns:pic="http://schemas.openxmlformats.org/drawingml/2006/picture">
+                  <pic:nvPicPr>
+                    <pic:cNvPr id="1789782607" name="Picture 1789782607"/>
+                    <pic:cNvPicPr/>
+                  </pic:nvPicPr>
+                  <pic:blipFill>
+                    <a:blip r:embed="rId10" cstate="print">
+                      <a:extLst>
+                        <a:ext uri="{28A0092B-C50C-407E-A947-70E740481C1C}">
+                          <a14:useLocalDpi xmlns:a14="http://schemas.microsoft.com/office/drawing/2010/main" val="0"/>
+                        </a:ext>
+                      </a:extLst>
+                    </a:blip>
+                    <a:stretch>
+                      <a:fillRect/>
+                    </a:stretch>
+                  </pic:blipFill>
+                  <pic:spPr>
+                    <a:xfrm>
+                      <a:off x="0" y="0"/>
+                      <a:ext cx="5943600" cy="4309745"/>
+                    </a:xfrm>
+                    <a:prstGeom prst="rect">
+                      <a:avLst/>
+                    </a:prstGeom>
+                  </pic:spPr>
+                </pic:pic>
+              </a:graphicData>
+            </a:graphic>
+          </wp:inline>
+        </w:drawing>
+      </w:r>
+    </w:p>
+    <w:p>
+      <w:pPr>
+        <w:spacing w:after="0"/>
+      </w:pPr>
+    </w:p>
+    <w:p>
+      <w:pPr>
+        <w:spacing w:after="0"/>
+      </w:pPr>
     </w:p>
     <w:p>
       <w:pPr>
@@ -6597,6 +7280,95 @@
     </w:lvl>
   </w:abstractNum>
   <w:abstractNum w:abstractNumId="20" w15:restartNumberingAfterBreak="0">
+    <w:nsid w:val="68850F77"/>
+    <w:multiLevelType w:val="hybridMultilevel"/>
+    <w:tmpl w:val="8C90F616"/>
+    <w:lvl w:ilvl="0" w:tplc="0409000F">
+      <w:start w:val="1"/>
+      <w:numFmt w:val="decimal"/>
+      <w:lvlText w:val="%1."/>
+      <w:lvlJc w:val="left"/>
+      <w:pPr>
+        <w:ind w:left="720" w:hanging="360"/>
+      </w:pPr>
+      <w:rPr>
+        <w:rFonts w:hint="default"/>
+      </w:rPr>
+    </w:lvl>
+    <w:lvl w:ilvl="1" w:tplc="04090019" w:tentative="1">
+      <w:start w:val="1"/>
+      <w:numFmt w:val="lowerLetter"/>
+      <w:lvlText w:val="%2."/>
+      <w:lvlJc w:val="left"/>
+      <w:pPr>
+        <w:ind w:left="1440" w:hanging="360"/>
+      </w:pPr>
+    </w:lvl>
+    <w:lvl w:ilvl="2" w:tplc="0409001B" w:tentative="1">
+      <w:start w:val="1"/>
+      <w:numFmt w:val="lowerRoman"/>
+      <w:lvlText w:val="%3."/>
+      <w:lvlJc w:val="right"/>
+      <w:pPr>
+        <w:ind w:left="2160" w:hanging="180"/>
+      </w:pPr>
+    </w:lvl>
+    <w:lvl w:ilvl="3" w:tplc="0409000F" w:tentative="1">
+      <w:start w:val="1"/>
+      <w:numFmt w:val="decimal"/>
+      <w:lvlText w:val="%4."/>
+      <w:lvlJc w:val="left"/>
+      <w:pPr>
+        <w:ind w:left="2880" w:hanging="360"/>
+      </w:pPr>
+    </w:lvl>
+    <w:lvl w:ilvl="4" w:tplc="04090019" w:tentative="1">
+      <w:start w:val="1"/>
+      <w:numFmt w:val="lowerLetter"/>
+      <w:lvlText w:val="%5."/>
+      <w:lvlJc w:val="left"/>
+      <w:pPr>
+        <w:ind w:left="3600" w:hanging="360"/>
+      </w:pPr>
+    </w:lvl>
+    <w:lvl w:ilvl="5" w:tplc="0409001B" w:tentative="1">
+      <w:start w:val="1"/>
+      <w:numFmt w:val="lowerRoman"/>
+      <w:lvlText w:val="%6."/>
+      <w:lvlJc w:val="right"/>
+      <w:pPr>
+        <w:ind w:left="4320" w:hanging="180"/>
+      </w:pPr>
+    </w:lvl>
+    <w:lvl w:ilvl="6" w:tplc="0409000F" w:tentative="1">
+      <w:start w:val="1"/>
+      <w:numFmt w:val="decimal"/>
+      <w:lvlText w:val="%7."/>
+      <w:lvlJc w:val="left"/>
+      <w:pPr>
+        <w:ind w:left="5040" w:hanging="360"/>
+      </w:pPr>
+    </w:lvl>
+    <w:lvl w:ilvl="7" w:tplc="04090019" w:tentative="1">
+      <w:start w:val="1"/>
+      <w:numFmt w:val="lowerLetter"/>
+      <w:lvlText w:val="%8."/>
+      <w:lvlJc w:val="left"/>
+      <w:pPr>
+        <w:ind w:left="5760" w:hanging="360"/>
+      </w:pPr>
+    </w:lvl>
+    <w:lvl w:ilvl="8" w:tplc="0409001B" w:tentative="1">
+      <w:start w:val="1"/>
+      <w:numFmt w:val="lowerRoman"/>
+      <w:lvlText w:val="%9."/>
+      <w:lvlJc w:val="right"/>
+      <w:pPr>
+        <w:ind w:left="6480" w:hanging="180"/>
+      </w:pPr>
+    </w:lvl>
+  </w:abstractNum>
+  <w:abstractNum w:abstractNumId="21" w15:restartNumberingAfterBreak="0">
     <w:nsid w:val="6BF97016"/>
     <w:multiLevelType w:val="hybridMultilevel"/>
     <w:tmpl w:val="F118CDD6"/>
@@ -6685,7 +7457,7 @@
       </w:pPr>
     </w:lvl>
   </w:abstractNum>
-  <w:abstractNum w:abstractNumId="21" w15:restartNumberingAfterBreak="0">
+  <w:abstractNum w:abstractNumId="22" w15:restartNumberingAfterBreak="0">
     <w:nsid w:val="6F381A12"/>
     <w:multiLevelType w:val="hybridMultilevel"/>
     <w:tmpl w:val="BF325B28"/>
@@ -6798,7 +7570,7 @@
       </w:rPr>
     </w:lvl>
   </w:abstractNum>
-  <w:abstractNum w:abstractNumId="22" w15:restartNumberingAfterBreak="0">
+  <w:abstractNum w:abstractNumId="23" w15:restartNumberingAfterBreak="0">
     <w:nsid w:val="7A015BB0"/>
     <w:multiLevelType w:val="hybridMultilevel"/>
     <w:tmpl w:val="69766F98"/>
@@ -6911,7 +7683,7 @@
       </w:rPr>
     </w:lvl>
   </w:abstractNum>
-  <w:abstractNum w:abstractNumId="23" w15:restartNumberingAfterBreak="0">
+  <w:abstractNum w:abstractNumId="24" w15:restartNumberingAfterBreak="0">
     <w:nsid w:val="7B954A95"/>
     <w:multiLevelType w:val="hybridMultilevel"/>
     <w:tmpl w:val="03D44E16"/>
@@ -7024,7 +7796,7 @@
       </w:rPr>
     </w:lvl>
   </w:abstractNum>
-  <w:abstractNum w:abstractNumId="24" w15:restartNumberingAfterBreak="0">
+  <w:abstractNum w:abstractNumId="25" w15:restartNumberingAfterBreak="0">
     <w:nsid w:val="7F6348BF"/>
     <w:multiLevelType w:val="hybridMultilevel"/>
     <w:tmpl w:val="3C88AD32"/>
@@ -7135,13 +7907,102 @@
       <w:rPr>
         <w:rFonts w:ascii="Wingdings" w:hAnsi="Wingdings" w:hint="default"/>
       </w:rPr>
+    </w:lvl>
+  </w:abstractNum>
+  <w:abstractNum w:abstractNumId="26" w15:restartNumberingAfterBreak="0">
+    <w:nsid w:val="7F6B0D92"/>
+    <w:multiLevelType w:val="hybridMultilevel"/>
+    <w:tmpl w:val="0116248A"/>
+    <w:lvl w:ilvl="0" w:tplc="0409000F">
+      <w:start w:val="1"/>
+      <w:numFmt w:val="decimal"/>
+      <w:lvlText w:val="%1."/>
+      <w:lvlJc w:val="left"/>
+      <w:pPr>
+        <w:ind w:left="720" w:hanging="360"/>
+      </w:pPr>
+      <w:rPr>
+        <w:rFonts w:hint="default"/>
+      </w:rPr>
+    </w:lvl>
+    <w:lvl w:ilvl="1" w:tplc="04090019" w:tentative="1">
+      <w:start w:val="1"/>
+      <w:numFmt w:val="lowerLetter"/>
+      <w:lvlText w:val="%2."/>
+      <w:lvlJc w:val="left"/>
+      <w:pPr>
+        <w:ind w:left="1440" w:hanging="360"/>
+      </w:pPr>
+    </w:lvl>
+    <w:lvl w:ilvl="2" w:tplc="0409001B" w:tentative="1">
+      <w:start w:val="1"/>
+      <w:numFmt w:val="lowerRoman"/>
+      <w:lvlText w:val="%3."/>
+      <w:lvlJc w:val="right"/>
+      <w:pPr>
+        <w:ind w:left="2160" w:hanging="180"/>
+      </w:pPr>
+    </w:lvl>
+    <w:lvl w:ilvl="3" w:tplc="0409000F" w:tentative="1">
+      <w:start w:val="1"/>
+      <w:numFmt w:val="decimal"/>
+      <w:lvlText w:val="%4."/>
+      <w:lvlJc w:val="left"/>
+      <w:pPr>
+        <w:ind w:left="2880" w:hanging="360"/>
+      </w:pPr>
+    </w:lvl>
+    <w:lvl w:ilvl="4" w:tplc="04090019" w:tentative="1">
+      <w:start w:val="1"/>
+      <w:numFmt w:val="lowerLetter"/>
+      <w:lvlText w:val="%5."/>
+      <w:lvlJc w:val="left"/>
+      <w:pPr>
+        <w:ind w:left="3600" w:hanging="360"/>
+      </w:pPr>
+    </w:lvl>
+    <w:lvl w:ilvl="5" w:tplc="0409001B" w:tentative="1">
+      <w:start w:val="1"/>
+      <w:numFmt w:val="lowerRoman"/>
+      <w:lvlText w:val="%6."/>
+      <w:lvlJc w:val="right"/>
+      <w:pPr>
+        <w:ind w:left="4320" w:hanging="180"/>
+      </w:pPr>
+    </w:lvl>
+    <w:lvl w:ilvl="6" w:tplc="0409000F" w:tentative="1">
+      <w:start w:val="1"/>
+      <w:numFmt w:val="decimal"/>
+      <w:lvlText w:val="%7."/>
+      <w:lvlJc w:val="left"/>
+      <w:pPr>
+        <w:ind w:left="5040" w:hanging="360"/>
+      </w:pPr>
+    </w:lvl>
+    <w:lvl w:ilvl="7" w:tplc="04090019" w:tentative="1">
+      <w:start w:val="1"/>
+      <w:numFmt w:val="lowerLetter"/>
+      <w:lvlText w:val="%8."/>
+      <w:lvlJc w:val="left"/>
+      <w:pPr>
+        <w:ind w:left="5760" w:hanging="360"/>
+      </w:pPr>
+    </w:lvl>
+    <w:lvl w:ilvl="8" w:tplc="0409001B" w:tentative="1">
+      <w:start w:val="1"/>
+      <w:numFmt w:val="lowerRoman"/>
+      <w:lvlText w:val="%9."/>
+      <w:lvlJc w:val="right"/>
+      <w:pPr>
+        <w:ind w:left="6480" w:hanging="180"/>
+      </w:pPr>
     </w:lvl>
   </w:abstractNum>
   <w:num w:numId="1" w16cid:durableId="403379921">
     <w:abstractNumId w:val="4"/>
   </w:num>
   <w:num w:numId="2" w16cid:durableId="843207201">
-    <w:abstractNumId w:val="24"/>
+    <w:abstractNumId w:val="25"/>
   </w:num>
   <w:num w:numId="3" w16cid:durableId="43188233">
     <w:abstractNumId w:val="6"/>
@@ -7159,16 +8020,16 @@
     <w:abstractNumId w:val="14"/>
   </w:num>
   <w:num w:numId="8" w16cid:durableId="1289508345">
-    <w:abstractNumId w:val="23"/>
+    <w:abstractNumId w:val="24"/>
   </w:num>
   <w:num w:numId="9" w16cid:durableId="151793775">
     <w:abstractNumId w:val="15"/>
   </w:num>
   <w:num w:numId="10" w16cid:durableId="948321783">
-    <w:abstractNumId w:val="22"/>
+    <w:abstractNumId w:val="23"/>
   </w:num>
   <w:num w:numId="11" w16cid:durableId="1309356064">
-    <w:abstractNumId w:val="21"/>
+    <w:abstractNumId w:val="22"/>
   </w:num>
   <w:num w:numId="12" w16cid:durableId="899289684">
     <w:abstractNumId w:val="13"/>
@@ -7210,7 +8071,13 @@
     <w:abstractNumId w:val="17"/>
   </w:num>
   <w:num w:numId="25" w16cid:durableId="1609238494">
+    <w:abstractNumId w:val="21"/>
+  </w:num>
+  <w:num w:numId="26" w16cid:durableId="582832945">
     <w:abstractNumId w:val="20"/>
+  </w:num>
+  <w:num w:numId="27" w16cid:durableId="2141605629">
+    <w:abstractNumId w:val="26"/>
   </w:num>
 </w:numbering>
 </file>
@@ -7817,6 +8684,7 @@
   <w:style w:type="character" w:default="1" w:styleId="DefaultParagraphFont">
     <w:name w:val="Default Paragraph Font"/>
     <w:uiPriority w:val="1"/>
+    <w:semiHidden/>
     <w:unhideWhenUsed/>
   </w:style>
   <w:style w:type="table" w:default="1" w:styleId="TableNormal">
@@ -8155,6 +9023,73 @@
       <w14:ligatures w14:val="none"/>
     </w:rPr>
   </w:style>
+  <w:style w:type="paragraph" w:customStyle="1" w:styleId="p3">
+    <w:name w:val="p3"/>
+    <w:basedOn w:val="Normal"/>
+    <w:rsid w:val="002819DA"/>
+    <w:pPr>
+      <w:spacing w:before="100" w:beforeAutospacing="1" w:after="100" w:afterAutospacing="1" w:line="240" w:lineRule="auto"/>
+    </w:pPr>
+    <w:rPr>
+      <w:rFonts w:ascii="Times New Roman" w:eastAsia="Times New Roman" w:hAnsi="Times New Roman" w:cs="Times New Roman"/>
+      <w:kern w:val="0"/>
+      <w14:ligatures w14:val="none"/>
+    </w:rPr>
+  </w:style>
+  <w:style w:type="paragraph" w:customStyle="1" w:styleId="p4">
+    <w:name w:val="p4"/>
+    <w:basedOn w:val="Normal"/>
+    <w:rsid w:val="002819DA"/>
+    <w:pPr>
+      <w:spacing w:before="100" w:beforeAutospacing="1" w:after="100" w:afterAutospacing="1" w:line="240" w:lineRule="auto"/>
+    </w:pPr>
+    <w:rPr>
+      <w:rFonts w:ascii="Times New Roman" w:eastAsia="Times New Roman" w:hAnsi="Times New Roman" w:cs="Times New Roman"/>
+      <w:kern w:val="0"/>
+      <w14:ligatures w14:val="none"/>
+    </w:rPr>
+  </w:style>
+  <w:style w:type="paragraph" w:customStyle="1" w:styleId="p5">
+    <w:name w:val="p5"/>
+    <w:basedOn w:val="Normal"/>
+    <w:rsid w:val="002819DA"/>
+    <w:pPr>
+      <w:spacing w:before="100" w:beforeAutospacing="1" w:after="100" w:afterAutospacing="1" w:line="240" w:lineRule="auto"/>
+    </w:pPr>
+    <w:rPr>
+      <w:rFonts w:ascii="Times New Roman" w:eastAsia="Times New Roman" w:hAnsi="Times New Roman" w:cs="Times New Roman"/>
+      <w:kern w:val="0"/>
+      <w14:ligatures w14:val="none"/>
+    </w:rPr>
+  </w:style>
+  <w:style w:type="character" w:customStyle="1" w:styleId="apple-tab-span">
+    <w:name w:val="apple-tab-span"/>
+    <w:basedOn w:val="DefaultParagraphFont"/>
+    <w:rsid w:val="002819DA"/>
+  </w:style>
+  <w:style w:type="character" w:styleId="Hyperlink">
+    <w:name w:val="Hyperlink"/>
+    <w:basedOn w:val="DefaultParagraphFont"/>
+    <w:uiPriority w:val="99"/>
+    <w:unhideWhenUsed/>
+    <w:rsid w:val="002819DA"/>
+    <w:rPr>
+      <w:color w:val="467886" w:themeColor="hyperlink"/>
+      <w:u w:val="single"/>
+    </w:rPr>
+  </w:style>
+  <w:style w:type="character" w:styleId="UnresolvedMention">
+    <w:name w:val="Unresolved Mention"/>
+    <w:basedOn w:val="DefaultParagraphFont"/>
+    <w:uiPriority w:val="99"/>
+    <w:semiHidden/>
+    <w:unhideWhenUsed/>
+    <w:rsid w:val="002819DA"/>
+    <w:rPr>
+      <w:color w:val="605E5C"/>
+      <w:shd w:val="clear" w:color="auto" w:fill="E1DFDD"/>
+    </w:rPr>
+  </w:style>
 </w:styles>
 </file>
 

</xml_diff>

<commit_message>
Additional documentation for Functional Programming added.
</commit_message>
<xml_diff>
--- a/THE LITERARY COMMONS.docx
+++ b/THE LITERARY COMMONS.docx
@@ -5024,13 +5024,12 @@
     <w:p>
       <w:pPr>
         <w:spacing w:after="0"/>
-        <w:ind w:left="720"/>
-      </w:pPr>
-    </w:p>
-    <w:p>
-      <w:pPr>
-        <w:spacing w:after="0"/>
-        <w:ind w:left="720"/>
+      </w:pPr>
+    </w:p>
+    <w:p>
+      <w:pPr>
+        <w:spacing w:after="0"/>
+        <w:ind w:firstLine="720"/>
       </w:pPr>
       <w:r>
         <w:rPr>
@@ -5038,10 +5037,10 @@
         </w:rPr>
         <w:lastRenderedPageBreak/>
         <w:drawing>
-          <wp:inline distT="0" distB="0" distL="0" distR="0" wp14:anchorId="2578B1EC" wp14:editId="78584AA3">
-            <wp:extent cx="5943600" cy="4309745"/>
+          <wp:inline distT="0" distB="0" distL="0" distR="0" wp14:anchorId="14552C97" wp14:editId="613A91B4">
+            <wp:extent cx="5943600" cy="4331335"/>
             <wp:effectExtent l="0" t="0" r="0" b="0"/>
-            <wp:docPr id="1789782607" name="Picture 4"/>
+            <wp:docPr id="1186490618" name="Picture 1" descr="A screenshot of a tablet&#10;&#10;AI-generated content may be incorrect."/>
             <wp:cNvGraphicFramePr>
               <a:graphicFrameLocks xmlns:a="http://schemas.openxmlformats.org/drawingml/2006/main" noChangeAspect="1"/>
             </wp:cNvGraphicFramePr>
@@ -5049,7 +5048,7 @@
               <a:graphicData uri="http://schemas.openxmlformats.org/drawingml/2006/picture">
                 <pic:pic xmlns:pic="http://schemas.openxmlformats.org/drawingml/2006/picture">
                   <pic:nvPicPr>
-                    <pic:cNvPr id="1789782607" name="Picture 1789782607"/>
+                    <pic:cNvPr id="1186490618" name="Picture 1" descr="A screenshot of a tablet&#10;&#10;AI-generated content may be incorrect."/>
                     <pic:cNvPicPr/>
                   </pic:nvPicPr>
                   <pic:blipFill>
@@ -5067,7 +5066,7 @@
                   <pic:spPr>
                     <a:xfrm>
                       <a:off x="0" y="0"/>
-                      <a:ext cx="5943600" cy="4309745"/>
+                      <a:ext cx="5943600" cy="4331335"/>
                     </a:xfrm>
                     <a:prstGeom prst="rect">
                       <a:avLst/>
@@ -5099,16 +5098,9 @@
       <w:pPr>
         <w:spacing w:after="0"/>
       </w:pPr>
-    </w:p>
-    <w:p>
-      <w:pPr>
-        <w:spacing w:after="0"/>
-      </w:pPr>
-    </w:p>
-    <w:p>
-      <w:pPr>
-        <w:spacing w:after="0"/>
-      </w:pPr>
+      <w:r>
+        <w:tab/>
+      </w:r>
     </w:p>
     <w:p>
       <w:pPr>

</xml_diff>